<commit_message>
upload homework for andrew
</commit_message>
<xml_diff>
--- a/homework/D0001/zhengxu-eng.docx
+++ b/homework/D0001/zhengxu-eng.docx
@@ -251,10 +251,10 @@
         <w:adjustRightInd w:val="0"/>
         <w:jc w:val="left"/>
         <w:rPr>
-          <w:rFonts w:ascii="Times-Roman~18+WVFWAV" w:hAnsi="Times-Roman~18+WVFWAV" w:cs="Times-Roman~18+WVFWAV" w:hint="eastAsia"/>
-          <w:kern w:val="0"/>
-          <w:sz w:val="20"/>
-          <w:szCs w:val="20"/>
+          <w:rFonts w:ascii="Times-Roman~18+WVFWAV" w:hAnsi="Times-Roman~18+WVFWAV" w:cs="Times-Roman~18+WVFWAV"/>
+          <w:kern w:val="0"/>
+          <w:sz w:val="28"/>
+          <w:szCs w:val="28"/>
         </w:rPr>
       </w:pPr>
       <w:proofErr w:type="spellStart"/>
@@ -262,8 +262,8 @@
         <w:rPr>
           <w:rFonts w:ascii="Times-Roman~18+WVFWAV" w:hAnsi="Times-Roman~18+WVFWAV" w:cs="Times-Roman~18+WVFWAV"/>
           <w:kern w:val="0"/>
-          <w:sz w:val="20"/>
-          <w:szCs w:val="20"/>
+          <w:sz w:val="28"/>
+          <w:szCs w:val="28"/>
         </w:rPr>
         <w:t>Mapreduce</w:t>
       </w:r>
@@ -272,8 +272,8 @@
         <w:rPr>
           <w:rFonts w:ascii="Times-Roman~18+WVFWAV" w:hAnsi="Times-Roman~18+WVFWAV" w:cs="Times-Roman~18+WVFWAV" w:hint="eastAsia"/>
           <w:kern w:val="0"/>
-          <w:sz w:val="20"/>
-          <w:szCs w:val="20"/>
+          <w:sz w:val="28"/>
+          <w:szCs w:val="28"/>
         </w:rPr>
         <w:t>大致用两种</w:t>
       </w:r>
@@ -282,8 +282,8 @@
         <w:rPr>
           <w:rFonts w:ascii="Times-Roman~18+WVFWAV" w:hAnsi="Times-Roman~18+WVFWAV" w:cs="Times-Roman~18+WVFWAV" w:hint="eastAsia"/>
           <w:kern w:val="0"/>
-          <w:sz w:val="20"/>
-          <w:szCs w:val="20"/>
+          <w:sz w:val="28"/>
+          <w:szCs w:val="28"/>
         </w:rPr>
         <w:t>m</w:t>
       </w:r>
@@ -291,8 +291,8 @@
         <w:rPr>
           <w:rFonts w:ascii="Times-Roman~18+WVFWAV" w:hAnsi="Times-Roman~18+WVFWAV" w:cs="Times-Roman~18+WVFWAV"/>
           <w:kern w:val="0"/>
-          <w:sz w:val="20"/>
-          <w:szCs w:val="20"/>
+          <w:sz w:val="28"/>
+          <w:szCs w:val="28"/>
         </w:rPr>
         <w:t>apreduce</w:t>
       </w:r>
@@ -301,8 +301,8 @@
         <w:rPr>
           <w:rFonts w:ascii="Times-Roman~18+WVFWAV" w:hAnsi="Times-Roman~18+WVFWAV" w:cs="Times-Roman~18+WVFWAV" w:hint="eastAsia"/>
           <w:kern w:val="0"/>
-          <w:sz w:val="20"/>
-          <w:szCs w:val="20"/>
+          <w:sz w:val="28"/>
+          <w:szCs w:val="28"/>
         </w:rPr>
         <w:t>实现</w:t>
       </w:r>
@@ -423,18 +423,18 @@
         <w:adjustRightInd w:val="0"/>
         <w:jc w:val="left"/>
         <w:rPr>
-          <w:rFonts w:ascii="Times-Roman~18+WVFWAV" w:hAnsi="Times-Roman~18+WVFWAV" w:cs="Times-Roman~18+WVFWAV" w:hint="eastAsia"/>
-          <w:kern w:val="0"/>
-          <w:sz w:val="20"/>
-          <w:szCs w:val="20"/>
-        </w:rPr>
-      </w:pPr>
-      <w:r>
-        <w:rPr>
-          <w:rFonts w:ascii="Times-Roman~18+WVFWAV" w:hAnsi="Times-Roman~18+WVFWAV" w:cs="Times-Roman~18+WVFWAV" w:hint="eastAsia"/>
-          <w:kern w:val="0"/>
-          <w:sz w:val="20"/>
-          <w:szCs w:val="20"/>
+          <w:rFonts w:ascii="Times-Roman~18+WVFWAV" w:hAnsi="Times-Roman~18+WVFWAV" w:cs="Times-Roman~18+WVFWAV"/>
+          <w:kern w:val="0"/>
+          <w:sz w:val="28"/>
+          <w:szCs w:val="28"/>
+        </w:rPr>
+      </w:pPr>
+      <w:r>
+        <w:rPr>
+          <w:rFonts w:ascii="Times-Roman~18+WVFWAV" w:hAnsi="Times-Roman~18+WVFWAV" w:cs="Times-Roman~18+WVFWAV" w:hint="eastAsia"/>
+          <w:kern w:val="0"/>
+          <w:sz w:val="28"/>
+          <w:szCs w:val="28"/>
         </w:rPr>
         <w:t>使用的</w:t>
       </w:r>
@@ -442,8 +442,8 @@
         <w:rPr>
           <w:rFonts w:ascii="Times-Roman~18+WVFWAV" w:hAnsi="Times-Roman~18+WVFWAV" w:cs="Times-Roman~18+WVFWAV"/>
           <w:kern w:val="0"/>
-          <w:sz w:val="20"/>
-          <w:szCs w:val="20"/>
+          <w:sz w:val="28"/>
+          <w:szCs w:val="28"/>
         </w:rPr>
         <w:t>Programming model</w:t>
       </w:r>
@@ -616,17 +616,22 @@
           <w:sz w:val="20"/>
           <w:szCs w:val="20"/>
         </w:rPr>
-        <w:t>function</w:t>
-      </w:r>
-      <w:r>
+        <w:t>function and merge these sets of values.</w:t>
+      </w:r>
+    </w:p>
+    <w:p>
+      <w:pPr>
+        <w:autoSpaceDE w:val="0"/>
+        <w:autoSpaceDN w:val="0"/>
+        <w:adjustRightInd w:val="0"/>
+        <w:jc w:val="left"/>
         <w:rPr>
           <w:rFonts w:ascii="Times-Roman~18+XJRGNT" w:hAnsi="Times-Roman~18+XJRGNT" w:cs="Times-Roman~18+XJRGNT"/>
           <w:kern w:val="0"/>
           <w:sz w:val="20"/>
           <w:szCs w:val="20"/>
         </w:rPr>
-        <w:t xml:space="preserve"> and merge these sets of values.</w:t>
-      </w:r>
+      </w:pPr>
     </w:p>
     <w:p>
       <w:pPr>
@@ -637,10 +642,48 @@
         <w:rPr>
           <w:rFonts w:ascii="Times-Roman~18+XJRGNT" w:hAnsi="Times-Roman~18+XJRGNT" w:cs="Times-Roman~18+XJRGNT"/>
           <w:kern w:val="0"/>
-          <w:sz w:val="20"/>
-          <w:szCs w:val="20"/>
-        </w:rPr>
-      </w:pPr>
+          <w:sz w:val="28"/>
+          <w:szCs w:val="28"/>
+        </w:rPr>
+      </w:pPr>
+      <w:r>
+        <w:rPr>
+          <w:rFonts w:ascii="Times-Roman~18+XJRGNT" w:hAnsi="Times-Roman~18+XJRGNT" w:cs="Times-Roman~18+XJRGNT" w:hint="eastAsia"/>
+          <w:kern w:val="0"/>
+          <w:sz w:val="28"/>
+          <w:szCs w:val="28"/>
+        </w:rPr>
+        <w:t>几个使用</w:t>
+      </w:r>
+      <w:proofErr w:type="spellStart"/>
+      <w:r>
+        <w:rPr>
+          <w:rFonts w:ascii="Times-Roman~18+XJRGNT" w:hAnsi="Times-Roman~18+XJRGNT" w:cs="Times-Roman~18+XJRGNT" w:hint="eastAsia"/>
+          <w:kern w:val="0"/>
+          <w:sz w:val="28"/>
+          <w:szCs w:val="28"/>
+        </w:rPr>
+        <w:t>m</w:t>
+      </w:r>
+      <w:r>
+        <w:rPr>
+          <w:rFonts w:ascii="Times-Roman~18+XJRGNT" w:hAnsi="Times-Roman~18+XJRGNT" w:cs="Times-Roman~18+XJRGNT"/>
+          <w:kern w:val="0"/>
+          <w:sz w:val="28"/>
+          <w:szCs w:val="28"/>
+        </w:rPr>
+        <w:t>apreduce</w:t>
+      </w:r>
+      <w:proofErr w:type="spellEnd"/>
+      <w:r>
+        <w:rPr>
+          <w:rFonts w:ascii="Times-Roman~18+XJRGNT" w:hAnsi="Times-Roman~18+XJRGNT" w:cs="Times-Roman~18+XJRGNT" w:hint="eastAsia"/>
+          <w:kern w:val="0"/>
+          <w:sz w:val="28"/>
+          <w:szCs w:val="28"/>
+        </w:rPr>
+        <w:t>的应用场景</w:t>
+      </w:r>
     </w:p>
     <w:p>
       <w:pPr>
@@ -649,77 +692,188 @@
         <w:adjustRightInd w:val="0"/>
         <w:jc w:val="left"/>
         <w:rPr>
-          <w:rFonts w:ascii="Times-Roman~18+XJRGNT" w:hAnsi="Times-Roman~18+XJRGNT" w:cs="Times-Roman~18+XJRGNT"/>
-          <w:kern w:val="0"/>
-          <w:sz w:val="20"/>
-          <w:szCs w:val="20"/>
-        </w:rPr>
-      </w:pPr>
-      <w:r>
-        <w:rPr>
-          <w:rFonts w:ascii="Times-Roman~18+XJRGNT" w:hAnsi="Times-Roman~18+XJRGNT" w:cs="Times-Roman~18+XJRGNT" w:hint="eastAsia"/>
-          <w:kern w:val="0"/>
-          <w:sz w:val="20"/>
-          <w:szCs w:val="20"/>
-        </w:rPr>
-        <w:t>几个</w:t>
+          <w:rFonts w:ascii="Times-Roman~18+SJBAHA" w:hAnsi="Times-Roman~18+SJBAHA" w:cs="Times-Roman~18+SJBAHA"/>
+          <w:kern w:val="0"/>
+          <w:sz w:val="20"/>
+          <w:szCs w:val="20"/>
+        </w:rPr>
+      </w:pPr>
+      <w:r>
+        <w:rPr>
+          <w:rFonts w:ascii="Times-Roman~18+SJBAHA" w:hAnsi="Times-Roman~18+SJBAHA" w:cs="Times-Roman~18+SJBAHA"/>
+          <w:kern w:val="0"/>
+          <w:sz w:val="20"/>
+          <w:szCs w:val="20"/>
+        </w:rPr>
+        <w:t xml:space="preserve">1) Machines are typically dual-processor x86 </w:t>
       </w:r>
       <w:proofErr w:type="gramStart"/>
       <w:r>
         <w:rPr>
-          <w:rFonts w:ascii="Times-Roman~18+XJRGNT" w:hAnsi="Times-Roman~18+XJRGNT" w:cs="Times-Roman~18+XJRGNT" w:hint="eastAsia"/>
-          <w:kern w:val="0"/>
-          <w:sz w:val="20"/>
-          <w:szCs w:val="20"/>
-        </w:rPr>
-        <w:t>谷歌选择</w:t>
+          <w:rFonts w:ascii="Times-Roman~18+SJBAHA" w:hAnsi="Times-Roman~18+SJBAHA" w:cs="Times-Roman~18+SJBAHA"/>
+          <w:kern w:val="0"/>
+          <w:sz w:val="20"/>
+          <w:szCs w:val="20"/>
+        </w:rPr>
+        <w:t>processors</w:t>
+      </w:r>
+      <w:r>
+        <w:rPr>
+          <w:rFonts w:ascii="Times-Roman~18+SJBAHA" w:hAnsi="Times-Roman~18+SJBAHA" w:cs="Times-Roman~18+SJBAHA" w:hint="eastAsia"/>
+          <w:kern w:val="0"/>
+          <w:sz w:val="20"/>
+          <w:szCs w:val="20"/>
+        </w:rPr>
+        <w:t xml:space="preserve"> </w:t>
+      </w:r>
+      <w:r>
+        <w:rPr>
+          <w:rFonts w:ascii="Times-Roman~18+SJBAHA" w:hAnsi="Times-Roman~18+SJBAHA" w:cs="Times-Roman~18+SJBAHA"/>
+          <w:kern w:val="0"/>
+          <w:sz w:val="20"/>
+          <w:szCs w:val="20"/>
+        </w:rPr>
+        <w:t xml:space="preserve"> running</w:t>
       </w:r>
       <w:proofErr w:type="gramEnd"/>
       <w:r>
         <w:rPr>
-          <w:rFonts w:ascii="Times-Roman~18+XJRGNT" w:hAnsi="Times-Roman~18+XJRGNT" w:cs="Times-Roman~18+XJRGNT" w:hint="eastAsia"/>
-          <w:kern w:val="0"/>
-          <w:sz w:val="20"/>
-          <w:szCs w:val="20"/>
-        </w:rPr>
-        <w:t>某种</w:t>
-      </w:r>
-      <w:r>
-        <w:rPr>
-          <w:rFonts w:ascii="Times-Roman~18+XJRGNT" w:hAnsi="Times-Roman~18+XJRGNT" w:cs="Times-Roman~18+XJRGNT" w:hint="eastAsia"/>
-          <w:kern w:val="0"/>
-          <w:sz w:val="20"/>
-          <w:szCs w:val="20"/>
-        </w:rPr>
-        <w:t>i</w:t>
-      </w:r>
-      <w:r>
-        <w:rPr>
-          <w:rFonts w:ascii="Times-Roman~18+XJRGNT" w:hAnsi="Times-Roman~18+XJRGNT" w:cs="Times-Roman~18+XJRGNT"/>
-          <w:kern w:val="0"/>
-          <w:sz w:val="20"/>
-          <w:szCs w:val="20"/>
-        </w:rPr>
-        <w:t>mplementation</w:t>
-      </w:r>
-      <w:r>
-        <w:rPr>
-          <w:rFonts w:ascii="Times-Roman~18+XJRGNT" w:hAnsi="Times-Roman~18+XJRGNT" w:cs="Times-Roman~18+XJRGNT" w:hint="eastAsia"/>
-          <w:kern w:val="0"/>
-          <w:sz w:val="20"/>
-          <w:szCs w:val="20"/>
-        </w:rPr>
-        <w:t>的标准</w:t>
-      </w:r>
-      <w:r>
-        <w:rPr>
-          <w:rFonts w:ascii="Times-Roman~18+XJRGNT" w:hAnsi="Times-Roman~18+XJRGNT" w:cs="Times-Roman~18+XJRGNT"/>
+          <w:rFonts w:ascii="Times-Roman~18+SJBAHA" w:hAnsi="Times-Roman~18+SJBAHA" w:cs="Times-Roman~18+SJBAHA"/>
+          <w:kern w:val="0"/>
+          <w:sz w:val="20"/>
+          <w:szCs w:val="20"/>
+        </w:rPr>
+        <w:t xml:space="preserve"> Linux, with 2-4 GB of memory per machine.</w:t>
+      </w:r>
+      <w:r>
+        <w:rPr>
+          <w:rFonts w:ascii="Times-Roman~18+SJBAHA" w:hAnsi="Times-Roman~18+SJBAHA" w:cs="Times-Roman~18+SJBAHA"/>
+          <w:kern w:val="0"/>
+          <w:sz w:val="20"/>
+          <w:szCs w:val="20"/>
+        </w:rPr>
+        <w:t xml:space="preserve">  </w:t>
+      </w:r>
+      <w:r>
+        <w:rPr>
+          <w:rFonts w:ascii="Times-Roman~18+SJBAHA" w:hAnsi="Times-Roman~18+SJBAHA" w:cs="Times-Roman~18+SJBAHA" w:hint="eastAsia"/>
+          <w:kern w:val="0"/>
+          <w:sz w:val="20"/>
+          <w:szCs w:val="20"/>
+        </w:rPr>
+        <w:t>分布式</w:t>
+      </w:r>
+      <w:r>
+        <w:rPr>
+          <w:rFonts w:ascii="Times-Roman~18+SJBAHA" w:hAnsi="Times-Roman~18+SJBAHA" w:cs="Times-Roman~18+SJBAHA" w:hint="eastAsia"/>
+          <w:kern w:val="0"/>
+          <w:sz w:val="20"/>
+          <w:szCs w:val="20"/>
+        </w:rPr>
+        <w:t>g</w:t>
+      </w:r>
+      <w:r>
+        <w:rPr>
+          <w:rFonts w:ascii="Times-Roman~18+SJBAHA" w:hAnsi="Times-Roman~18+SJBAHA" w:cs="Times-Roman~18+SJBAHA"/>
+          <w:kern w:val="0"/>
+          <w:sz w:val="20"/>
+          <w:szCs w:val="20"/>
+        </w:rPr>
+        <w:t>rep</w:t>
+      </w:r>
+      <w:r>
+        <w:rPr>
+          <w:rFonts w:ascii="Times-Roman~18+SJBAHA" w:hAnsi="Times-Roman~18+SJBAHA" w:cs="Times-Roman~18+SJBAHA" w:hint="eastAsia"/>
+          <w:kern w:val="0"/>
+          <w:sz w:val="20"/>
+          <w:szCs w:val="20"/>
+        </w:rPr>
+        <w:t>,</w:t>
+      </w:r>
+      <w:r>
+        <w:rPr>
+          <w:rFonts w:ascii="Times-Roman~18+SJBAHA" w:hAnsi="Times-Roman~18+SJBAHA" w:cs="Times-Roman~18+SJBAHA"/>
+          <w:kern w:val="0"/>
+          <w:sz w:val="20"/>
+          <w:szCs w:val="20"/>
+        </w:rPr>
+        <w:t xml:space="preserve"> grep</w:t>
+      </w:r>
+      <w:r>
+        <w:rPr>
+          <w:rFonts w:ascii="Times-Roman~18+SJBAHA" w:hAnsi="Times-Roman~18+SJBAHA" w:cs="Times-Roman~18+SJBAHA" w:hint="eastAsia"/>
+          <w:kern w:val="0"/>
+          <w:sz w:val="20"/>
+          <w:szCs w:val="20"/>
+        </w:rPr>
+        <w:t>就是</w:t>
+      </w:r>
+      <w:proofErr w:type="spellStart"/>
+      <w:r>
+        <w:rPr>
+          <w:rFonts w:ascii="Times-Roman~18+SJBAHA" w:hAnsi="Times-Roman~18+SJBAHA" w:cs="Times-Roman~18+SJBAHA" w:hint="eastAsia"/>
+          <w:kern w:val="0"/>
+          <w:sz w:val="20"/>
+          <w:szCs w:val="20"/>
+        </w:rPr>
+        <w:t>l</w:t>
+      </w:r>
+      <w:r>
+        <w:rPr>
+          <w:rFonts w:ascii="Times-Roman~18+SJBAHA" w:hAnsi="Times-Roman~18+SJBAHA" w:cs="Times-Roman~18+SJBAHA"/>
+          <w:kern w:val="0"/>
+          <w:sz w:val="20"/>
+          <w:szCs w:val="20"/>
+        </w:rPr>
+        <w:t>inux</w:t>
+      </w:r>
+      <w:proofErr w:type="spellEnd"/>
+      <w:r>
+        <w:rPr>
+          <w:rFonts w:ascii="Times-Roman~18+SJBAHA" w:hAnsi="Times-Roman~18+SJBAHA" w:cs="Times-Roman~18+SJBAHA" w:hint="eastAsia"/>
+          <w:kern w:val="0"/>
+          <w:sz w:val="20"/>
+          <w:szCs w:val="20"/>
+        </w:rPr>
+        <w:t>中的一个</w:t>
+      </w:r>
+      <w:r>
+        <w:rPr>
+          <w:rFonts w:ascii="Times-Roman~18+SJBAHA" w:hAnsi="Times-Roman~18+SJBAHA" w:cs="Times-Roman~18+SJBAHA" w:hint="eastAsia"/>
+          <w:kern w:val="0"/>
+          <w:sz w:val="20"/>
+          <w:szCs w:val="20"/>
+        </w:rPr>
+        <w:t>命令</w:t>
+      </w:r>
+      <w:r>
+        <w:rPr>
+          <w:rFonts w:ascii="Times-Roman~18+SJBAHA" w:hAnsi="Times-Roman~18+SJBAHA" w:cs="Times-Roman~18+SJBAHA" w:hint="eastAsia"/>
           <w:kern w:val="0"/>
           <w:sz w:val="20"/>
           <w:szCs w:val="20"/>
         </w:rPr>
         <w:t xml:space="preserve"> </w:t>
       </w:r>
+      <w:r>
+        <w:rPr>
+          <w:rFonts w:ascii="Times-Roman~18+SJBAHA" w:hAnsi="Times-Roman~18+SJBAHA" w:cs="Times-Roman~18+SJBAHA"/>
+          <w:kern w:val="0"/>
+          <w:sz w:val="20"/>
+          <w:szCs w:val="20"/>
+        </w:rPr>
+        <w:t xml:space="preserve"> </w:t>
+      </w:r>
+      <w:r>
+        <w:rPr>
+          <w:rFonts w:ascii="Arial" w:hAnsi="Arial" w:cs="Arial"/>
+          <w:color w:val="333333"/>
+          <w:sz w:val="20"/>
+          <w:szCs w:val="20"/>
+          <w:shd w:val="clear" w:color="auto" w:fill="FFFFFF"/>
+        </w:rPr>
+        <w:t>用于查找文件里符合条件的字符串</w:t>
+      </w:r>
     </w:p>
     <w:p>
       <w:pPr>
@@ -741,21 +895,1170 @@
           <w:sz w:val="20"/>
           <w:szCs w:val="20"/>
         </w:rPr>
-        <w:t xml:space="preserve">1) Machines are typically dual-processor x86 </w:t>
+        <w:t>(2) Commodity networking hardware is used – typically</w:t>
+      </w:r>
+      <w:r>
+        <w:rPr>
+          <w:rFonts w:ascii="Times-Roman~18+SJBAHA" w:hAnsi="Times-Roman~18+SJBAHA" w:cs="Times-Roman~18+SJBAHA" w:hint="eastAsia"/>
+          <w:kern w:val="0"/>
+          <w:sz w:val="20"/>
+          <w:szCs w:val="20"/>
+        </w:rPr>
+        <w:t xml:space="preserve"> </w:t>
+      </w:r>
+      <w:r>
+        <w:rPr>
+          <w:rFonts w:ascii="Times-Roman~18+SJBAHA" w:hAnsi="Times-Roman~18+SJBAHA" w:cs="Times-Roman~18+SJBAHA"/>
+          <w:kern w:val="0"/>
+          <w:sz w:val="20"/>
+          <w:szCs w:val="20"/>
+        </w:rPr>
+        <w:t>either 100 megabits/second or 1gigabit/second at the</w:t>
+      </w:r>
+      <w:r>
+        <w:rPr>
+          <w:rFonts w:ascii="Times-Roman~18+SJBAHA" w:hAnsi="Times-Roman~18+SJBAHA" w:cs="Times-Roman~18+SJBAHA" w:hint="eastAsia"/>
+          <w:kern w:val="0"/>
+          <w:sz w:val="20"/>
+          <w:szCs w:val="20"/>
+        </w:rPr>
+        <w:t xml:space="preserve"> </w:t>
+      </w:r>
+      <w:r>
+        <w:rPr>
+          <w:rFonts w:ascii="Times-Roman~18+SJBAHA" w:hAnsi="Times-Roman~18+SJBAHA" w:cs="Times-Roman~18+SJBAHA"/>
+          <w:kern w:val="0"/>
+          <w:sz w:val="20"/>
+          <w:szCs w:val="20"/>
+        </w:rPr>
+        <w:t>machine level, but averaging considerably less in overall</w:t>
+      </w:r>
+      <w:r>
+        <w:rPr>
+          <w:rFonts w:ascii="Times-Roman~18+SJBAHA" w:hAnsi="Times-Roman~18+SJBAHA" w:cs="Times-Roman~18+SJBAHA" w:hint="eastAsia"/>
+          <w:kern w:val="0"/>
+          <w:sz w:val="20"/>
+          <w:szCs w:val="20"/>
+        </w:rPr>
+        <w:t xml:space="preserve"> </w:t>
+      </w:r>
+      <w:r>
+        <w:rPr>
+          <w:rFonts w:ascii="Times-Roman~18+SJBAHA" w:hAnsi="Times-Roman~18+SJBAHA" w:cs="Times-Roman~18+SJBAHA"/>
+          <w:kern w:val="0"/>
+          <w:sz w:val="20"/>
+          <w:szCs w:val="20"/>
+        </w:rPr>
+        <w:t>bisection bandwidth.</w:t>
+      </w:r>
+    </w:p>
+    <w:p>
+      <w:pPr>
+        <w:autoSpaceDE w:val="0"/>
+        <w:autoSpaceDN w:val="0"/>
+        <w:adjustRightInd w:val="0"/>
+        <w:jc w:val="left"/>
+        <w:rPr>
+          <w:rFonts w:ascii="Times-Roman~18+SJBAHA" w:hAnsi="Times-Roman~18+SJBAHA" w:cs="Times-Roman~18+SJBAHA"/>
+          <w:kern w:val="0"/>
+          <w:sz w:val="20"/>
+          <w:szCs w:val="20"/>
+        </w:rPr>
+      </w:pPr>
+      <w:r>
+        <w:rPr>
+          <w:rFonts w:ascii="Times-Roman~18+SJBAHA" w:hAnsi="Times-Roman~18+SJBAHA" w:cs="Times-Roman~18+SJBAHA"/>
+          <w:kern w:val="0"/>
+          <w:sz w:val="20"/>
+          <w:szCs w:val="20"/>
+        </w:rPr>
+        <w:t>(3) A cluster consists of hundreds or thousands of machines,</w:t>
+      </w:r>
+      <w:r>
+        <w:rPr>
+          <w:rFonts w:ascii="Times-Roman~18+SJBAHA" w:hAnsi="Times-Roman~18+SJBAHA" w:cs="Times-Roman~18+SJBAHA" w:hint="eastAsia"/>
+          <w:kern w:val="0"/>
+          <w:sz w:val="20"/>
+          <w:szCs w:val="20"/>
+        </w:rPr>
+        <w:t xml:space="preserve"> </w:t>
+      </w:r>
+      <w:r>
+        <w:rPr>
+          <w:rFonts w:ascii="Times-Roman~18+SJBAHA" w:hAnsi="Times-Roman~18+SJBAHA" w:cs="Times-Roman~18+SJBAHA"/>
+          <w:kern w:val="0"/>
+          <w:sz w:val="20"/>
+          <w:szCs w:val="20"/>
+        </w:rPr>
+        <w:t>and therefore machine failures are common.</w:t>
+      </w:r>
+    </w:p>
+    <w:p>
+      <w:pPr>
+        <w:autoSpaceDE w:val="0"/>
+        <w:autoSpaceDN w:val="0"/>
+        <w:adjustRightInd w:val="0"/>
+        <w:jc w:val="left"/>
+        <w:rPr>
+          <w:rFonts w:ascii="Times-Roman~18+SJBAHA" w:hAnsi="Times-Roman~18+SJBAHA" w:cs="Times-Roman~18+SJBAHA"/>
+          <w:kern w:val="0"/>
+          <w:sz w:val="20"/>
+          <w:szCs w:val="20"/>
+        </w:rPr>
+      </w:pPr>
+      <w:r>
+        <w:rPr>
+          <w:rFonts w:ascii="Times-Roman~18+SJBAHA" w:hAnsi="Times-Roman~18+SJBAHA" w:cs="Times-Roman~18+SJBAHA"/>
+          <w:kern w:val="0"/>
+          <w:sz w:val="20"/>
+          <w:szCs w:val="20"/>
+        </w:rPr>
+        <w:t>(4) Storage is provided by inexpensive IDE disks attached</w:t>
+      </w:r>
+      <w:r>
+        <w:rPr>
+          <w:rFonts w:ascii="Times-Roman~18+SJBAHA" w:hAnsi="Times-Roman~18+SJBAHA" w:cs="Times-Roman~18+SJBAHA" w:hint="eastAsia"/>
+          <w:kern w:val="0"/>
+          <w:sz w:val="20"/>
+          <w:szCs w:val="20"/>
+        </w:rPr>
+        <w:t xml:space="preserve"> </w:t>
+      </w:r>
+      <w:r>
+        <w:rPr>
+          <w:rFonts w:ascii="Times-Roman~18+SJBAHA" w:hAnsi="Times-Roman~18+SJBAHA" w:cs="Times-Roman~18+SJBAHA"/>
+          <w:kern w:val="0"/>
+          <w:sz w:val="20"/>
+          <w:szCs w:val="20"/>
+        </w:rPr>
+        <w:t>directly to individual machines. A</w:t>
+      </w:r>
+      <w:r>
+        <w:rPr>
+          <w:rFonts w:ascii="Times-Roman~18+SJBAHA" w:hAnsi="Times-Roman~18+SJBAHA" w:cs="Times-Roman~18+SJBAHA"/>
+          <w:kern w:val="0"/>
+          <w:sz w:val="20"/>
+          <w:szCs w:val="20"/>
+        </w:rPr>
+        <w:t xml:space="preserve"> </w:t>
+      </w:r>
+      <w:r>
+        <w:rPr>
+          <w:rFonts w:ascii="Times-Roman~18+SJBAHA" w:hAnsi="Times-Roman~18+SJBAHA" w:cs="Times-Roman~18+SJBAHA"/>
+          <w:kern w:val="0"/>
+          <w:sz w:val="20"/>
+          <w:szCs w:val="20"/>
+        </w:rPr>
+        <w:t>distributed file</w:t>
+      </w:r>
+      <w:r>
+        <w:rPr>
+          <w:rFonts w:ascii="Times-Roman~18+SJBAHA" w:hAnsi="Times-Roman~18+SJBAHA" w:cs="Times-Roman~18+SJBAHA" w:hint="eastAsia"/>
+          <w:kern w:val="0"/>
+          <w:sz w:val="20"/>
+          <w:szCs w:val="20"/>
+        </w:rPr>
+        <w:t xml:space="preserve"> </w:t>
+      </w:r>
+      <w:r>
+        <w:rPr>
+          <w:rFonts w:ascii="Times-Roman~18+SJBAHA" w:hAnsi="Times-Roman~18+SJBAHA" w:cs="Times-Roman~18+SJBAHA"/>
+          <w:kern w:val="0"/>
+          <w:sz w:val="20"/>
+          <w:szCs w:val="20"/>
+        </w:rPr>
+        <w:t>system [8] developed in-house is used to manage the data</w:t>
+      </w:r>
+      <w:r>
+        <w:rPr>
+          <w:rFonts w:ascii="Times-Roman~18+SJBAHA" w:hAnsi="Times-Roman~18+SJBAHA" w:cs="Times-Roman~18+SJBAHA" w:hint="eastAsia"/>
+          <w:kern w:val="0"/>
+          <w:sz w:val="20"/>
+          <w:szCs w:val="20"/>
+        </w:rPr>
+        <w:t xml:space="preserve"> </w:t>
+      </w:r>
+      <w:r>
+        <w:rPr>
+          <w:rFonts w:ascii="Times-Roman~18+SJBAHA" w:hAnsi="Times-Roman~18+SJBAHA" w:cs="Times-Roman~18+SJBAHA"/>
+          <w:kern w:val="0"/>
+          <w:sz w:val="20"/>
+          <w:szCs w:val="20"/>
+        </w:rPr>
+        <w:t>stored on these disks. The file system uses replication to</w:t>
+      </w:r>
+      <w:r>
+        <w:rPr>
+          <w:rFonts w:ascii="Times-Roman~18+SJBAHA" w:hAnsi="Times-Roman~18+SJBAHA" w:cs="Times-Roman~18+SJBAHA" w:hint="eastAsia"/>
+          <w:kern w:val="0"/>
+          <w:sz w:val="20"/>
+          <w:szCs w:val="20"/>
+        </w:rPr>
+        <w:t xml:space="preserve"> </w:t>
+      </w:r>
+      <w:r>
+        <w:rPr>
+          <w:rFonts w:ascii="Times-Roman~18+SJBAHA" w:hAnsi="Times-Roman~18+SJBAHA" w:cs="Times-Roman~18+SJBAHA"/>
+          <w:kern w:val="0"/>
+          <w:sz w:val="20"/>
+          <w:szCs w:val="20"/>
+        </w:rPr>
+        <w:t>provide availability and reliability on top of unreliable</w:t>
+      </w:r>
+    </w:p>
+    <w:p>
+      <w:pPr>
+        <w:autoSpaceDE w:val="0"/>
+        <w:autoSpaceDN w:val="0"/>
+        <w:adjustRightInd w:val="0"/>
+        <w:jc w:val="left"/>
+        <w:rPr>
+          <w:rFonts w:ascii="Times-Roman~18+SJBAHA" w:hAnsi="Times-Roman~18+SJBAHA" w:cs="Times-Roman~18+SJBAHA"/>
+          <w:kern w:val="0"/>
+          <w:sz w:val="20"/>
+          <w:szCs w:val="20"/>
+        </w:rPr>
+      </w:pPr>
+      <w:r>
+        <w:rPr>
+          <w:rFonts w:ascii="Times-Roman~18+SJBAHA" w:hAnsi="Times-Roman~18+SJBAHA" w:cs="Times-Roman~18+SJBAHA"/>
+          <w:kern w:val="0"/>
+          <w:sz w:val="20"/>
+          <w:szCs w:val="20"/>
+        </w:rPr>
+        <w:t>hardware.</w:t>
+      </w:r>
+    </w:p>
+    <w:p>
+      <w:pPr>
+        <w:autoSpaceDE w:val="0"/>
+        <w:autoSpaceDN w:val="0"/>
+        <w:adjustRightInd w:val="0"/>
+        <w:jc w:val="left"/>
+        <w:rPr>
+          <w:rFonts w:ascii="Times-Roman~18+SJBAHA" w:hAnsi="Times-Roman~18+SJBAHA" w:cs="Times-Roman~18+SJBAHA"/>
+          <w:kern w:val="0"/>
+          <w:sz w:val="20"/>
+          <w:szCs w:val="20"/>
+        </w:rPr>
+      </w:pPr>
+      <w:r>
+        <w:rPr>
+          <w:rFonts w:ascii="Times-Roman~18+SJBAHA" w:hAnsi="Times-Roman~18+SJBAHA" w:cs="Times-Roman~18+SJBAHA"/>
+          <w:kern w:val="0"/>
+          <w:sz w:val="20"/>
+          <w:szCs w:val="20"/>
+        </w:rPr>
+        <w:t>(5) Users submit jobs to a scheduling system. Each job</w:t>
+      </w:r>
+      <w:r>
+        <w:rPr>
+          <w:rFonts w:ascii="Times-Roman~18+SJBAHA" w:hAnsi="Times-Roman~18+SJBAHA" w:cs="Times-Roman~18+SJBAHA" w:hint="eastAsia"/>
+          <w:kern w:val="0"/>
+          <w:sz w:val="20"/>
+          <w:szCs w:val="20"/>
+        </w:rPr>
+        <w:t xml:space="preserve"> </w:t>
+      </w:r>
+      <w:r>
+        <w:rPr>
+          <w:rFonts w:ascii="Times-Roman~18+SJBAHA" w:hAnsi="Times-Roman~18+SJBAHA" w:cs="Times-Roman~18+SJBAHA"/>
+          <w:kern w:val="0"/>
+          <w:sz w:val="20"/>
+          <w:szCs w:val="20"/>
+        </w:rPr>
+        <w:t>consists of a set of tasks, and is mapped by the scheduler</w:t>
+      </w:r>
+      <w:r>
+        <w:rPr>
+          <w:rFonts w:ascii="Times-Roman~18+SJBAHA" w:hAnsi="Times-Roman~18+SJBAHA" w:cs="Times-Roman~18+SJBAHA" w:hint="eastAsia"/>
+          <w:kern w:val="0"/>
+          <w:sz w:val="20"/>
+          <w:szCs w:val="20"/>
+        </w:rPr>
+        <w:t xml:space="preserve"> </w:t>
+      </w:r>
+      <w:r>
+        <w:rPr>
+          <w:rFonts w:ascii="Times-Roman~18+SJBAHA" w:hAnsi="Times-Roman~18+SJBAHA" w:cs="Times-Roman~18+SJBAHA"/>
+          <w:kern w:val="0"/>
+          <w:sz w:val="20"/>
+          <w:szCs w:val="20"/>
+        </w:rPr>
+        <w:t>to a set of available machines within a cluster.</w:t>
+      </w:r>
+    </w:p>
+    <w:p>
+      <w:pPr>
+        <w:autoSpaceDE w:val="0"/>
+        <w:autoSpaceDN w:val="0"/>
+        <w:adjustRightInd w:val="0"/>
+        <w:jc w:val="left"/>
+        <w:rPr>
+          <w:rFonts w:ascii="Times-Roman~18+WVFWAV" w:hAnsi="Times-Roman~18+WVFWAV" w:cs="Times-Roman~18+WVFWAV"/>
+          <w:kern w:val="0"/>
+          <w:sz w:val="20"/>
+          <w:szCs w:val="20"/>
+        </w:rPr>
+      </w:pPr>
+    </w:p>
+    <w:p>
+      <w:pPr>
+        <w:autoSpaceDE w:val="0"/>
+        <w:autoSpaceDN w:val="0"/>
+        <w:adjustRightInd w:val="0"/>
+        <w:jc w:val="left"/>
+        <w:rPr>
+          <w:rFonts w:ascii="Times-Roman~18+WVFWAV" w:hAnsi="Times-Roman~18+WVFWAV" w:cs="Times-Roman~18+WVFWAV"/>
+          <w:kern w:val="0"/>
+          <w:sz w:val="20"/>
+          <w:szCs w:val="20"/>
+        </w:rPr>
+      </w:pPr>
+    </w:p>
+    <w:p>
+      <w:pPr>
+        <w:autoSpaceDE w:val="0"/>
+        <w:autoSpaceDN w:val="0"/>
+        <w:adjustRightInd w:val="0"/>
+        <w:jc w:val="left"/>
+        <w:rPr>
+          <w:rFonts w:ascii="Times-Roman~18+WVFWAV" w:hAnsi="Times-Roman~18+WVFWAV" w:cs="Times-Roman~18+WVFWAV"/>
+          <w:kern w:val="0"/>
+          <w:sz w:val="20"/>
+          <w:szCs w:val="20"/>
+        </w:rPr>
+      </w:pPr>
+      <w:r>
+        <w:rPr>
+          <w:rFonts w:ascii="Times-Roman~18+WVFWAV" w:hAnsi="Times-Roman~18+WVFWAV" w:cs="Times-Roman~18+WVFWAV"/>
+          <w:noProof/>
+          <w:kern w:val="0"/>
+          <w:sz w:val="20"/>
+          <w:szCs w:val="20"/>
+        </w:rPr>
+        <w:lastRenderedPageBreak/>
+        <w:drawing>
+          <wp:inline distT="0" distB="0" distL="0" distR="0" wp14:anchorId="33E5A039" wp14:editId="42165F00">
+            <wp:extent cx="5274310" cy="3459480"/>
+            <wp:effectExtent l="0" t="0" r="2540" b="7620"/>
+            <wp:docPr id="1" name="图片 1"/>
+            <wp:cNvGraphicFramePr>
+              <a:graphicFrameLocks xmlns:a="http://schemas.openxmlformats.org/drawingml/2006/main" noChangeAspect="1"/>
+            </wp:cNvGraphicFramePr>
+            <a:graphic xmlns:a="http://schemas.openxmlformats.org/drawingml/2006/main">
+              <a:graphicData uri="http://schemas.openxmlformats.org/drawingml/2006/picture">
+                <pic:pic xmlns:pic="http://schemas.openxmlformats.org/drawingml/2006/picture">
+                  <pic:nvPicPr>
+                    <pic:cNvPr id="0" name="Picture 1"/>
+                    <pic:cNvPicPr>
+                      <a:picLocks noChangeAspect="1" noChangeArrowheads="1"/>
+                    </pic:cNvPicPr>
+                  </pic:nvPicPr>
+                  <pic:blipFill>
+                    <a:blip r:embed="rId5">
+                      <a:extLst>
+                        <a:ext uri="{28A0092B-C50C-407E-A947-70E740481C1C}">
+                          <a14:useLocalDpi xmlns:a14="http://schemas.microsoft.com/office/drawing/2010/main" val="0"/>
+                        </a:ext>
+                      </a:extLst>
+                    </a:blip>
+                    <a:srcRect/>
+                    <a:stretch>
+                      <a:fillRect/>
+                    </a:stretch>
+                  </pic:blipFill>
+                  <pic:spPr bwMode="auto">
+                    <a:xfrm>
+                      <a:off x="0" y="0"/>
+                      <a:ext cx="5274310" cy="3459480"/>
+                    </a:xfrm>
+                    <a:prstGeom prst="rect">
+                      <a:avLst/>
+                    </a:prstGeom>
+                    <a:noFill/>
+                    <a:ln>
+                      <a:noFill/>
+                    </a:ln>
+                  </pic:spPr>
+                </pic:pic>
+              </a:graphicData>
+            </a:graphic>
+          </wp:inline>
+        </w:drawing>
+      </w:r>
+    </w:p>
+    <w:p>
+      <w:pPr>
+        <w:autoSpaceDE w:val="0"/>
+        <w:autoSpaceDN w:val="0"/>
+        <w:adjustRightInd w:val="0"/>
+        <w:jc w:val="left"/>
+        <w:rPr>
+          <w:rFonts w:ascii="Times-Roman~18+WVFWAV" w:hAnsi="Times-Roman~18+WVFWAV" w:cs="Times-Roman~18+WVFWAV"/>
+          <w:kern w:val="0"/>
+          <w:sz w:val="28"/>
+          <w:szCs w:val="28"/>
+        </w:rPr>
+      </w:pPr>
+      <w:r>
+        <w:rPr>
+          <w:rFonts w:ascii="Times-Roman~18+WVFWAV" w:hAnsi="Times-Roman~18+WVFWAV" w:cs="Times-Roman~18+WVFWAV" w:hint="eastAsia"/>
+          <w:kern w:val="0"/>
+          <w:sz w:val="28"/>
+          <w:szCs w:val="28"/>
+        </w:rPr>
+        <w:t>E</w:t>
+      </w:r>
+      <w:r>
+        <w:rPr>
+          <w:rFonts w:ascii="Times-Roman~18+WVFWAV" w:hAnsi="Times-Roman~18+WVFWAV" w:cs="Times-Roman~18+WVFWAV"/>
+          <w:kern w:val="0"/>
+          <w:sz w:val="28"/>
+          <w:szCs w:val="28"/>
+        </w:rPr>
+        <w:t xml:space="preserve">xecution overview </w:t>
+      </w:r>
+    </w:p>
+    <w:p>
+      <w:pPr>
+        <w:pStyle w:val="a3"/>
+        <w:numPr>
+          <w:ilvl w:val="0"/>
+          <w:numId w:val="3"/>
+        </w:numPr>
+        <w:autoSpaceDE w:val="0"/>
+        <w:autoSpaceDN w:val="0"/>
+        <w:adjustRightInd w:val="0"/>
+        <w:ind w:firstLineChars="0"/>
+        <w:jc w:val="left"/>
+        <w:rPr>
+          <w:rFonts w:ascii="Times-Roman~18+WVFWAV" w:hAnsi="Times-Roman~18+WVFWAV" w:cs="Times-Roman~18+WVFWAV"/>
+          <w:kern w:val="0"/>
+          <w:sz w:val="20"/>
+          <w:szCs w:val="20"/>
+        </w:rPr>
+      </w:pPr>
+      <w:r>
+        <w:rPr>
+          <w:rFonts w:ascii="Times-Roman~18+WVFWAV" w:hAnsi="Times-Roman~18+WVFWAV" w:cs="Times-Roman~18+WVFWAV"/>
+          <w:kern w:val="0"/>
+          <w:sz w:val="20"/>
+          <w:szCs w:val="20"/>
+        </w:rPr>
+        <w:t xml:space="preserve">User program tells master it wants to run a map reduce job </w:t>
+      </w:r>
+    </w:p>
+    <w:p>
+      <w:pPr>
+        <w:pStyle w:val="a3"/>
+        <w:numPr>
+          <w:ilvl w:val="0"/>
+          <w:numId w:val="3"/>
+        </w:numPr>
+        <w:autoSpaceDE w:val="0"/>
+        <w:autoSpaceDN w:val="0"/>
+        <w:adjustRightInd w:val="0"/>
+        <w:ind w:firstLineChars="0"/>
+        <w:jc w:val="left"/>
+        <w:rPr>
+          <w:rFonts w:ascii="Times-Roman~18+WVFWAV" w:hAnsi="Times-Roman~18+WVFWAV" w:cs="Times-Roman~18+WVFWAV" w:hint="eastAsia"/>
+          <w:kern w:val="0"/>
+          <w:sz w:val="20"/>
+          <w:szCs w:val="20"/>
+        </w:rPr>
+      </w:pPr>
+      <w:r>
+        <w:rPr>
+          <w:rFonts w:ascii="Times-Roman~18+WVFWAV" w:hAnsi="Times-Roman~18+WVFWAV" w:cs="Times-Roman~18+WVFWAV"/>
+          <w:kern w:val="0"/>
+          <w:sz w:val="20"/>
+          <w:szCs w:val="20"/>
+        </w:rPr>
+        <w:t xml:space="preserve">Master assign workers based on where the files are stored </w:t>
+      </w:r>
+    </w:p>
+    <w:p>
+      <w:pPr>
+        <w:pStyle w:val="a3"/>
+        <w:numPr>
+          <w:ilvl w:val="0"/>
+          <w:numId w:val="3"/>
+        </w:numPr>
+        <w:autoSpaceDE w:val="0"/>
+        <w:autoSpaceDN w:val="0"/>
+        <w:adjustRightInd w:val="0"/>
+        <w:ind w:firstLineChars="0"/>
+        <w:jc w:val="left"/>
+        <w:rPr>
+          <w:rFonts w:ascii="Times-Roman~18+WVFWAV" w:hAnsi="Times-Roman~18+WVFWAV" w:cs="Times-Roman~18+WVFWAV" w:hint="eastAsia"/>
+          <w:kern w:val="0"/>
+          <w:sz w:val="20"/>
+          <w:szCs w:val="20"/>
+        </w:rPr>
+      </w:pPr>
+      <w:r>
+        <w:rPr>
+          <w:rFonts w:ascii="Times-Roman~18+WVFWAV" w:hAnsi="Times-Roman~18+WVFWAV" w:cs="Times-Roman~18+WVFWAV" w:hint="eastAsia"/>
+          <w:kern w:val="0"/>
+          <w:sz w:val="20"/>
+          <w:szCs w:val="20"/>
+        </w:rPr>
+        <w:t>A</w:t>
+      </w:r>
+      <w:r>
+        <w:rPr>
+          <w:rFonts w:ascii="Times-Roman~18+WVFWAV" w:hAnsi="Times-Roman~18+WVFWAV" w:cs="Times-Roman~18+WVFWAV"/>
+          <w:kern w:val="0"/>
+          <w:sz w:val="20"/>
+          <w:szCs w:val="20"/>
+        </w:rPr>
+        <w:t xml:space="preserve">pply map functions to the file chunks </w:t>
+      </w:r>
+      <w:r>
+        <w:rPr>
+          <w:rFonts w:ascii="Times-Roman~18+WVFWAV" w:hAnsi="Times-Roman~18+WVFWAV" w:cs="Times-Roman~18+WVFWAV"/>
+          <w:kern w:val="0"/>
+          <w:sz w:val="20"/>
+          <w:szCs w:val="20"/>
+        </w:rPr>
+        <w:t>(store results on local disk)</w:t>
+      </w:r>
+    </w:p>
+    <w:p>
+      <w:pPr>
+        <w:pStyle w:val="a3"/>
+        <w:numPr>
+          <w:ilvl w:val="0"/>
+          <w:numId w:val="3"/>
+        </w:numPr>
+        <w:autoSpaceDE w:val="0"/>
+        <w:autoSpaceDN w:val="0"/>
+        <w:adjustRightInd w:val="0"/>
+        <w:ind w:firstLineChars="0"/>
+        <w:jc w:val="left"/>
+        <w:rPr>
+          <w:rFonts w:ascii="Times-Roman~18+WVFWAV" w:hAnsi="Times-Roman~18+WVFWAV" w:cs="Times-Roman~18+WVFWAV"/>
+          <w:kern w:val="0"/>
+          <w:sz w:val="20"/>
+          <w:szCs w:val="20"/>
+        </w:rPr>
+      </w:pPr>
+      <w:r>
+        <w:rPr>
+          <w:rFonts w:ascii="Times-Roman~18+WVFWAV" w:hAnsi="Times-Roman~18+WVFWAV" w:cs="Times-Roman~18+WVFWAV"/>
+          <w:kern w:val="0"/>
+          <w:sz w:val="20"/>
+          <w:szCs w:val="20"/>
+        </w:rPr>
+        <w:t>Call the user reduce function per key with the list of values for that key to aggregate the results</w:t>
+      </w:r>
+    </w:p>
+    <w:p>
+      <w:pPr>
+        <w:pStyle w:val="a3"/>
+        <w:numPr>
+          <w:ilvl w:val="0"/>
+          <w:numId w:val="2"/>
+        </w:numPr>
+        <w:autoSpaceDE w:val="0"/>
+        <w:autoSpaceDN w:val="0"/>
+        <w:adjustRightInd w:val="0"/>
+        <w:ind w:firstLineChars="0"/>
+        <w:jc w:val="left"/>
+        <w:rPr>
+          <w:rFonts w:ascii="Times-Roman~18+WVFWAV" w:hAnsi="Times-Roman~18+WVFWAV" w:cs="Times-Roman~18+WVFWAV" w:hint="eastAsia"/>
+          <w:kern w:val="0"/>
+          <w:sz w:val="20"/>
+          <w:szCs w:val="20"/>
+        </w:rPr>
+      </w:pPr>
+    </w:p>
+    <w:p>
+      <w:pPr>
+        <w:autoSpaceDE w:val="0"/>
+        <w:autoSpaceDN w:val="0"/>
+        <w:adjustRightInd w:val="0"/>
+        <w:jc w:val="left"/>
+        <w:rPr>
+          <w:rFonts w:ascii="Times-Roman~18+WVFWAV" w:hAnsi="Times-Roman~18+WVFWAV" w:cs="Times-Roman~18+WVFWAV"/>
+          <w:kern w:val="0"/>
+          <w:sz w:val="20"/>
+          <w:szCs w:val="20"/>
+        </w:rPr>
+      </w:pPr>
+    </w:p>
+    <w:p>
+      <w:pPr>
+        <w:autoSpaceDE w:val="0"/>
+        <w:autoSpaceDN w:val="0"/>
+        <w:adjustRightInd w:val="0"/>
+        <w:jc w:val="left"/>
+        <w:rPr>
+          <w:rFonts w:ascii="Times-Roman~18+WVFWAV" w:hAnsi="Times-Roman~18+WVFWAV" w:cs="Times-Roman~18+WVFWAV"/>
+          <w:kern w:val="0"/>
+          <w:sz w:val="20"/>
+          <w:szCs w:val="20"/>
+        </w:rPr>
+      </w:pPr>
+    </w:p>
+    <w:p>
+      <w:pPr>
+        <w:autoSpaceDE w:val="0"/>
+        <w:autoSpaceDN w:val="0"/>
+        <w:adjustRightInd w:val="0"/>
+        <w:rPr>
+          <w:rFonts w:ascii="Times-Roman~18+WVFWAV" w:hAnsi="Times-Roman~18+WVFWAV" w:cs="Times-Roman~18+WVFWAV"/>
+          <w:kern w:val="0"/>
+          <w:sz w:val="28"/>
+          <w:szCs w:val="28"/>
+        </w:rPr>
+      </w:pPr>
+      <w:r>
+        <w:rPr>
+          <w:rFonts w:ascii="Times-Roman~18+WVFWAV" w:hAnsi="Times-Roman~18+WVFWAV" w:cs="Times-Roman~18+WVFWAV" w:hint="eastAsia"/>
+          <w:kern w:val="0"/>
+          <w:sz w:val="28"/>
+          <w:szCs w:val="28"/>
+        </w:rPr>
+        <w:t>D</w:t>
+      </w:r>
+      <w:r>
+        <w:rPr>
+          <w:rFonts w:ascii="Times-Roman~18+WVFWAV" w:hAnsi="Times-Roman~18+WVFWAV" w:cs="Times-Roman~18+WVFWAV"/>
+          <w:kern w:val="0"/>
+          <w:sz w:val="28"/>
+          <w:szCs w:val="28"/>
+        </w:rPr>
+        <w:t>etail Fault Tolerance</w:t>
+      </w:r>
+    </w:p>
+    <w:p>
+      <w:pPr>
+        <w:autoSpaceDE w:val="0"/>
+        <w:autoSpaceDN w:val="0"/>
+        <w:adjustRightInd w:val="0"/>
+        <w:rPr>
+          <w:rFonts w:ascii="Times-Roman~18+WVFWAV" w:hAnsi="Times-Roman~18+WVFWAV" w:cs="Times-Roman~18+WVFWAV"/>
+          <w:kern w:val="0"/>
+          <w:sz w:val="20"/>
+          <w:szCs w:val="20"/>
+        </w:rPr>
+      </w:pPr>
+      <w:r>
+        <w:rPr>
+          <w:rFonts w:ascii="Times-Roman~18+WVFWAV" w:hAnsi="Times-Roman~18+WVFWAV" w:cs="Times-Roman~18+WVFWAV"/>
+          <w:kern w:val="0"/>
+          <w:sz w:val="20"/>
+          <w:szCs w:val="20"/>
+        </w:rPr>
+        <w:tab/>
+        <w:t>Worker failure</w:t>
+      </w:r>
+    </w:p>
+    <w:p>
+      <w:pPr>
+        <w:autoSpaceDE w:val="0"/>
+        <w:autoSpaceDN w:val="0"/>
+        <w:adjustRightInd w:val="0"/>
+        <w:rPr>
+          <w:rFonts w:ascii="Times-Roman~18+WVFWAV" w:hAnsi="Times-Roman~18+WVFWAV" w:cs="Times-Roman~18+WVFWAV"/>
+          <w:kern w:val="0"/>
+          <w:sz w:val="20"/>
+          <w:szCs w:val="20"/>
+        </w:rPr>
+      </w:pPr>
+      <w:r>
+        <w:rPr>
+          <w:rFonts w:ascii="Times-Roman~18+WVFWAV" w:hAnsi="Times-Roman~18+WVFWAV" w:cs="Times-Roman~18+WVFWAV" w:hint="eastAsia"/>
+          <w:kern w:val="0"/>
+          <w:sz w:val="20"/>
+          <w:szCs w:val="20"/>
+        </w:rPr>
+        <w:t xml:space="preserve"> </w:t>
+      </w:r>
+      <w:r>
+        <w:rPr>
+          <w:rFonts w:ascii="Times-Roman~18+WVFWAV" w:hAnsi="Times-Roman~18+WVFWAV" w:cs="Times-Roman~18+WVFWAV"/>
+          <w:kern w:val="0"/>
+          <w:sz w:val="20"/>
+          <w:szCs w:val="20"/>
+        </w:rPr>
+        <w:t xml:space="preserve">                Master detect failure periodically</w:t>
+      </w:r>
+    </w:p>
+    <w:p>
+      <w:pPr>
+        <w:autoSpaceDE w:val="0"/>
+        <w:autoSpaceDN w:val="0"/>
+        <w:adjustRightInd w:val="0"/>
+        <w:rPr>
+          <w:rFonts w:ascii="Times-Roman~18+WVFWAV" w:hAnsi="Times-Roman~18+WVFWAV" w:cs="Times-Roman~18+WVFWAV"/>
+          <w:kern w:val="0"/>
+          <w:sz w:val="20"/>
+          <w:szCs w:val="20"/>
+        </w:rPr>
+      </w:pPr>
+      <w:r>
+        <w:rPr>
+          <w:rFonts w:ascii="Times-Roman~18+WVFWAV" w:hAnsi="Times-Roman~18+WVFWAV" w:cs="Times-Roman~18+WVFWAV" w:hint="eastAsia"/>
+          <w:kern w:val="0"/>
+          <w:sz w:val="20"/>
+          <w:szCs w:val="20"/>
+        </w:rPr>
+        <w:t xml:space="preserve"> </w:t>
+      </w:r>
+      <w:r>
+        <w:rPr>
+          <w:rFonts w:ascii="Times-Roman~18+WVFWAV" w:hAnsi="Times-Roman~18+WVFWAV" w:cs="Times-Roman~18+WVFWAV"/>
+          <w:kern w:val="0"/>
+          <w:sz w:val="20"/>
+          <w:szCs w:val="20"/>
+        </w:rPr>
+        <w:t xml:space="preserve">                Re-</w:t>
+      </w:r>
+      <w:proofErr w:type="spellStart"/>
+      <w:r>
+        <w:rPr>
+          <w:rFonts w:ascii="Times-Roman~18+WVFWAV" w:hAnsi="Times-Roman~18+WVFWAV" w:cs="Times-Roman~18+WVFWAV"/>
+          <w:kern w:val="0"/>
+          <w:sz w:val="20"/>
+          <w:szCs w:val="20"/>
+        </w:rPr>
+        <w:t>executre</w:t>
+      </w:r>
+      <w:proofErr w:type="spellEnd"/>
+      <w:r>
+        <w:rPr>
+          <w:rFonts w:ascii="Times-Roman~18+WVFWAV" w:hAnsi="Times-Roman~18+WVFWAV" w:cs="Times-Roman~18+WVFWAV"/>
+          <w:kern w:val="0"/>
+          <w:sz w:val="20"/>
+          <w:szCs w:val="20"/>
+        </w:rPr>
+        <w:t xml:space="preserve"> Map tasks</w:t>
+      </w:r>
+    </w:p>
+    <w:p>
+      <w:pPr>
+        <w:autoSpaceDE w:val="0"/>
+        <w:autoSpaceDN w:val="0"/>
+        <w:adjustRightInd w:val="0"/>
+        <w:rPr>
+          <w:rFonts w:ascii="Times-Roman~18+WVFWAV" w:hAnsi="Times-Roman~18+WVFWAV" w:cs="Times-Roman~18+WVFWAV"/>
+          <w:kern w:val="0"/>
+          <w:sz w:val="20"/>
+          <w:szCs w:val="20"/>
+        </w:rPr>
+      </w:pPr>
+      <w:r>
+        <w:rPr>
+          <w:rFonts w:ascii="Times-Roman~18+WVFWAV" w:hAnsi="Times-Roman~18+WVFWAV" w:cs="Times-Roman~18+WVFWAV" w:hint="eastAsia"/>
+          <w:kern w:val="0"/>
+          <w:sz w:val="20"/>
+          <w:szCs w:val="20"/>
+        </w:rPr>
+        <w:t xml:space="preserve"> </w:t>
+      </w:r>
+      <w:r>
+        <w:rPr>
+          <w:rFonts w:ascii="Times-Roman~18+WVFWAV" w:hAnsi="Times-Roman~18+WVFWAV" w:cs="Times-Roman~18+WVFWAV"/>
+          <w:kern w:val="0"/>
+          <w:sz w:val="20"/>
+          <w:szCs w:val="20"/>
+        </w:rPr>
+        <w:t xml:space="preserve">                Re-execute in progress Reduce tasks</w:t>
+      </w:r>
+    </w:p>
+    <w:p>
+      <w:pPr>
+        <w:autoSpaceDE w:val="0"/>
+        <w:autoSpaceDN w:val="0"/>
+        <w:adjustRightInd w:val="0"/>
+        <w:ind w:firstLine="400"/>
+        <w:rPr>
+          <w:rFonts w:ascii="Times-Roman~18+WVFWAV" w:hAnsi="Times-Roman~18+WVFWAV" w:cs="Times-Roman~18+WVFWAV"/>
+          <w:kern w:val="0"/>
+          <w:sz w:val="20"/>
+          <w:szCs w:val="20"/>
+        </w:rPr>
+      </w:pPr>
+      <w:r>
+        <w:rPr>
+          <w:rFonts w:ascii="Times-Roman~18+WVFWAV" w:hAnsi="Times-Roman~18+WVFWAV" w:cs="Times-Roman~18+WVFWAV"/>
+          <w:kern w:val="0"/>
+          <w:sz w:val="20"/>
+          <w:szCs w:val="20"/>
+        </w:rPr>
+        <w:t>M</w:t>
+      </w:r>
+      <w:r>
+        <w:rPr>
+          <w:rFonts w:ascii="Times-Roman~18+WVFWAV" w:hAnsi="Times-Roman~18+WVFWAV" w:cs="Times-Roman~18+WVFWAV" w:hint="eastAsia"/>
+          <w:kern w:val="0"/>
+          <w:sz w:val="20"/>
+          <w:szCs w:val="20"/>
+        </w:rPr>
+        <w:t>as</w:t>
+      </w:r>
+      <w:r>
+        <w:rPr>
+          <w:rFonts w:ascii="Times-Roman~18+WVFWAV" w:hAnsi="Times-Roman~18+WVFWAV" w:cs="Times-Roman~18+WVFWAV"/>
+          <w:kern w:val="0"/>
+          <w:sz w:val="20"/>
+          <w:szCs w:val="20"/>
+        </w:rPr>
+        <w:t xml:space="preserve">ter failure </w:t>
+      </w:r>
+    </w:p>
+    <w:p>
+      <w:pPr>
+        <w:autoSpaceDE w:val="0"/>
+        <w:autoSpaceDN w:val="0"/>
+        <w:adjustRightInd w:val="0"/>
+        <w:ind w:firstLine="400"/>
+        <w:rPr>
+          <w:rFonts w:ascii="Times-Roman~18+WVFWAV" w:hAnsi="Times-Roman~18+WVFWAV" w:cs="Times-Roman~18+WVFWAV"/>
+          <w:kern w:val="0"/>
+          <w:sz w:val="20"/>
+          <w:szCs w:val="20"/>
+        </w:rPr>
+      </w:pPr>
+      <w:r>
+        <w:rPr>
+          <w:rFonts w:ascii="Times-Roman~18+WVFWAV" w:hAnsi="Times-Roman~18+WVFWAV" w:cs="Times-Roman~18+WVFWAV" w:hint="eastAsia"/>
+          <w:kern w:val="0"/>
+          <w:sz w:val="20"/>
+          <w:szCs w:val="20"/>
+        </w:rPr>
+        <w:t xml:space="preserve"> </w:t>
+      </w:r>
+      <w:r>
+        <w:rPr>
+          <w:rFonts w:ascii="Times-Roman~18+WVFWAV" w:hAnsi="Times-Roman~18+WVFWAV" w:cs="Times-Roman~18+WVFWAV"/>
+          <w:kern w:val="0"/>
+          <w:sz w:val="20"/>
+          <w:szCs w:val="20"/>
+        </w:rPr>
+        <w:t xml:space="preserve">           Single master-&gt;unlikely </w:t>
+      </w:r>
+    </w:p>
+    <w:p>
+      <w:pPr>
+        <w:autoSpaceDE w:val="0"/>
+        <w:autoSpaceDN w:val="0"/>
+        <w:adjustRightInd w:val="0"/>
+        <w:ind w:firstLine="400"/>
+        <w:rPr>
+          <w:rFonts w:ascii="Times-Roman~18+WVFWAV" w:hAnsi="Times-Roman~18+WVFWAV" w:cs="Times-Roman~18+WVFWAV" w:hint="eastAsia"/>
+          <w:kern w:val="0"/>
+          <w:sz w:val="20"/>
+          <w:szCs w:val="20"/>
+        </w:rPr>
+      </w:pPr>
+      <w:r>
+        <w:rPr>
+          <w:rFonts w:ascii="Times-Roman~18+WVFWAV" w:hAnsi="Times-Roman~18+WVFWAV" w:cs="Times-Roman~18+WVFWAV" w:hint="eastAsia"/>
+          <w:kern w:val="0"/>
+          <w:sz w:val="20"/>
+          <w:szCs w:val="20"/>
+        </w:rPr>
+        <w:t xml:space="preserve"> </w:t>
+      </w:r>
+      <w:r>
+        <w:rPr>
+          <w:rFonts w:ascii="Times-Roman~18+WVFWAV" w:hAnsi="Times-Roman~18+WVFWAV" w:cs="Times-Roman~18+WVFWAV"/>
+          <w:kern w:val="0"/>
+          <w:sz w:val="20"/>
+          <w:szCs w:val="20"/>
+        </w:rPr>
+        <w:t xml:space="preserve">           </w:t>
+      </w:r>
+      <w:r>
+        <w:rPr>
+          <w:rFonts w:ascii="Times-Roman~18+WVFWAV" w:hAnsi="Times-Roman~18+WVFWAV" w:cs="Times-Roman~18+WVFWAV"/>
+          <w:kern w:val="0"/>
+          <w:sz w:val="20"/>
+          <w:szCs w:val="20"/>
+        </w:rPr>
+        <w:t>A</w:t>
+      </w:r>
+      <w:r>
+        <w:rPr>
+          <w:rFonts w:ascii="Times-Roman~18+WVFWAV" w:hAnsi="Times-Roman~18+WVFWAV" w:cs="Times-Roman~18+WVFWAV"/>
+          <w:kern w:val="0"/>
+          <w:sz w:val="20"/>
+          <w:szCs w:val="20"/>
+        </w:rPr>
+        <w:t>b</w:t>
+      </w:r>
+      <w:r>
+        <w:rPr>
+          <w:rFonts w:ascii="Times-Roman~18+WVFWAV" w:hAnsi="Times-Roman~18+WVFWAV" w:cs="Times-Roman~18+WVFWAV"/>
+          <w:kern w:val="0"/>
+          <w:sz w:val="20"/>
+          <w:szCs w:val="20"/>
+        </w:rPr>
+        <w:t>ort</w:t>
+      </w:r>
+    </w:p>
+    <w:p>
+      <w:pPr>
+        <w:autoSpaceDE w:val="0"/>
+        <w:autoSpaceDN w:val="0"/>
+        <w:adjustRightInd w:val="0"/>
+        <w:ind w:firstLine="400"/>
+        <w:rPr>
+          <w:rFonts w:ascii="Times-Roman~18+WVFWAV" w:hAnsi="Times-Roman~18+WVFWAV" w:cs="Times-Roman~18+WVFWAV"/>
+          <w:kern w:val="0"/>
+          <w:sz w:val="20"/>
+          <w:szCs w:val="20"/>
+        </w:rPr>
+      </w:pPr>
+    </w:p>
+    <w:p>
+      <w:pPr>
+        <w:autoSpaceDE w:val="0"/>
+        <w:autoSpaceDN w:val="0"/>
+        <w:adjustRightInd w:val="0"/>
+        <w:rPr>
+          <w:rFonts w:ascii="Times-Roman~18+WVFWAV" w:hAnsi="Times-Roman~18+WVFWAV" w:cs="Times-Roman~18+WVFWAV"/>
+          <w:kern w:val="0"/>
+          <w:sz w:val="28"/>
+          <w:szCs w:val="28"/>
+        </w:rPr>
+      </w:pPr>
+      <w:r>
+        <w:rPr>
+          <w:rFonts w:ascii="Times-Roman~18+WVFWAV" w:hAnsi="Times-Roman~18+WVFWAV" w:cs="Times-Roman~18+WVFWAV" w:hint="eastAsia"/>
+          <w:kern w:val="0"/>
+          <w:sz w:val="28"/>
+          <w:szCs w:val="28"/>
+        </w:rPr>
+        <w:t>D</w:t>
+      </w:r>
+      <w:r>
+        <w:rPr>
+          <w:rFonts w:ascii="Times-Roman~18+WVFWAV" w:hAnsi="Times-Roman~18+WVFWAV" w:cs="Times-Roman~18+WVFWAV"/>
+          <w:kern w:val="0"/>
+          <w:sz w:val="28"/>
+          <w:szCs w:val="28"/>
+        </w:rPr>
+        <w:t>etail ---Locality</w:t>
+      </w:r>
+    </w:p>
+    <w:p>
+      <w:pPr>
+        <w:autoSpaceDE w:val="0"/>
+        <w:autoSpaceDN w:val="0"/>
+        <w:adjustRightInd w:val="0"/>
+        <w:rPr>
+          <w:rFonts w:ascii="Times-Roman~18+WVFWAV" w:hAnsi="Times-Roman~18+WVFWAV" w:cs="Times-Roman~18+WVFWAV"/>
+          <w:kern w:val="0"/>
+          <w:sz w:val="20"/>
+          <w:szCs w:val="20"/>
+        </w:rPr>
+      </w:pPr>
+      <w:r>
+        <w:rPr>
+          <w:rFonts w:ascii="Times-Roman~18+WVFWAV" w:hAnsi="Times-Roman~18+WVFWAV" w:cs="Times-Roman~18+WVFWAV" w:hint="eastAsia"/>
+          <w:kern w:val="0"/>
+          <w:sz w:val="20"/>
+          <w:szCs w:val="20"/>
+        </w:rPr>
+        <w:t>N</w:t>
+      </w:r>
+      <w:r>
+        <w:rPr>
+          <w:rFonts w:ascii="Times-Roman~18+WVFWAV" w:hAnsi="Times-Roman~18+WVFWAV" w:cs="Times-Roman~18+WVFWAV"/>
+          <w:kern w:val="0"/>
+          <w:sz w:val="20"/>
+          <w:szCs w:val="20"/>
+        </w:rPr>
+        <w:t>etwork bandwidths is a scare resource</w:t>
+      </w:r>
+    </w:p>
+    <w:p>
+      <w:pPr>
+        <w:autoSpaceDE w:val="0"/>
+        <w:autoSpaceDN w:val="0"/>
+        <w:adjustRightInd w:val="0"/>
+        <w:rPr>
+          <w:rFonts w:ascii="Times-Roman~18+WVFWAV" w:hAnsi="Times-Roman~18+WVFWAV" w:cs="Times-Roman~18+WVFWAV"/>
+          <w:kern w:val="0"/>
+          <w:sz w:val="20"/>
+          <w:szCs w:val="20"/>
+        </w:rPr>
+      </w:pPr>
+      <w:r>
+        <w:rPr>
+          <w:rFonts w:ascii="Times-Roman~18+WVFWAV" w:hAnsi="Times-Roman~18+WVFWAV" w:cs="Times-Roman~18+WVFWAV" w:hint="eastAsia"/>
+          <w:kern w:val="0"/>
+          <w:sz w:val="20"/>
+          <w:szCs w:val="20"/>
+        </w:rPr>
+        <w:t>R</w:t>
+      </w:r>
+      <w:r>
+        <w:rPr>
+          <w:rFonts w:ascii="Times-Roman~18+WVFWAV" w:hAnsi="Times-Roman~18+WVFWAV" w:cs="Times-Roman~18+WVFWAV"/>
+          <w:kern w:val="0"/>
+          <w:sz w:val="20"/>
+          <w:szCs w:val="20"/>
+        </w:rPr>
+        <w:t xml:space="preserve">un on </w:t>
       </w:r>
       <w:proofErr w:type="gramStart"/>
       <w:r>
         <w:rPr>
-          <w:rFonts w:ascii="Times-Roman~18+SJBAHA" w:hAnsi="Times-Roman~18+SJBAHA" w:cs="Times-Roman~18+SJBAHA"/>
-          <w:kern w:val="0"/>
-          <w:sz w:val="20"/>
-          <w:szCs w:val="20"/>
-        </w:rPr>
-        <w:t>processors</w:t>
-      </w:r>
-      <w:r>
-        <w:rPr>
-          <w:rFonts w:ascii="Times-Roman~18+SJBAHA" w:hAnsi="Times-Roman~18+SJBAHA" w:cs="Times-Roman~18+SJBAHA" w:hint="eastAsia"/>
+          <w:rFonts w:ascii="Times-Roman~18+WVFWAV" w:hAnsi="Times-Roman~18+WVFWAV" w:cs="Times-Roman~18+WVFWAV"/>
+          <w:kern w:val="0"/>
+          <w:sz w:val="20"/>
+          <w:szCs w:val="20"/>
+        </w:rPr>
+        <w:t>GFS(</w:t>
+      </w:r>
+      <w:proofErr w:type="gramEnd"/>
+      <w:r>
+        <w:rPr>
+          <w:rFonts w:ascii="Times-Roman~18+WVFWAV" w:hAnsi="Times-Roman~18+WVFWAV" w:cs="Times-Roman~18+WVFWAV"/>
+          <w:kern w:val="0"/>
+          <w:sz w:val="20"/>
+          <w:szCs w:val="20"/>
+        </w:rPr>
+        <w:t>64 MB blocks, several replica)</w:t>
+      </w:r>
+    </w:p>
+    <w:p>
+      <w:pPr>
+        <w:autoSpaceDE w:val="0"/>
+        <w:autoSpaceDN w:val="0"/>
+        <w:adjustRightInd w:val="0"/>
+        <w:rPr>
+          <w:rFonts w:ascii="Times-Roman~18+WVFWAV" w:hAnsi="Times-Roman~18+WVFWAV" w:cs="Times-Roman~18+WVFWAV"/>
+          <w:kern w:val="0"/>
+          <w:sz w:val="20"/>
+          <w:szCs w:val="20"/>
+        </w:rPr>
+      </w:pPr>
+      <w:r>
+        <w:rPr>
+          <w:rFonts w:ascii="Times-Roman~18+WVFWAV" w:hAnsi="Times-Roman~18+WVFWAV" w:cs="Times-Roman~18+WVFWAV" w:hint="eastAsia"/>
+          <w:kern w:val="0"/>
+          <w:sz w:val="20"/>
+          <w:szCs w:val="20"/>
+        </w:rPr>
+        <w:t>M</w:t>
+      </w:r>
+      <w:r>
+        <w:rPr>
+          <w:rFonts w:ascii="Times-Roman~18+WVFWAV" w:hAnsi="Times-Roman~18+WVFWAV" w:cs="Times-Roman~18+WVFWAV"/>
+          <w:kern w:val="0"/>
+          <w:sz w:val="20"/>
+          <w:szCs w:val="20"/>
+        </w:rPr>
+        <w:t>ap tasks scheduled so GFS input block replica are on same machine or same rack</w:t>
+      </w:r>
+    </w:p>
+    <w:p>
+      <w:pPr>
+        <w:autoSpaceDE w:val="0"/>
+        <w:autoSpaceDN w:val="0"/>
+        <w:adjustRightInd w:val="0"/>
+        <w:rPr>
+          <w:rFonts w:ascii="Times-Roman~18+WVFWAV" w:hAnsi="Times-Roman~18+WVFWAV" w:cs="Times-Roman~18+WVFWAV"/>
+          <w:kern w:val="0"/>
+          <w:sz w:val="20"/>
+          <w:szCs w:val="20"/>
+        </w:rPr>
+      </w:pPr>
+    </w:p>
+    <w:p>
+      <w:pPr>
+        <w:autoSpaceDE w:val="0"/>
+        <w:autoSpaceDN w:val="0"/>
+        <w:adjustRightInd w:val="0"/>
+        <w:rPr>
+          <w:rFonts w:ascii="Times-Roman~18+WVFWAV" w:hAnsi="Times-Roman~18+WVFWAV" w:cs="Times-Roman~18+WVFWAV"/>
+          <w:kern w:val="0"/>
+          <w:sz w:val="28"/>
+          <w:szCs w:val="28"/>
+        </w:rPr>
+      </w:pPr>
+      <w:r>
+        <w:rPr>
+          <w:rFonts w:ascii="Times-Roman~18+WVFWAV" w:hAnsi="Times-Roman~18+WVFWAV" w:cs="Times-Roman~18+WVFWAV" w:hint="eastAsia"/>
+          <w:kern w:val="0"/>
+          <w:sz w:val="28"/>
+          <w:szCs w:val="28"/>
+        </w:rPr>
+        <w:t>D</w:t>
+      </w:r>
+      <w:r>
+        <w:rPr>
+          <w:rFonts w:ascii="Times-Roman~18+WVFWAV" w:hAnsi="Times-Roman~18+WVFWAV" w:cs="Times-Roman~18+WVFWAV"/>
+          <w:kern w:val="0"/>
+          <w:sz w:val="28"/>
+          <w:szCs w:val="28"/>
+        </w:rPr>
+        <w:t>etail --- Combine function</w:t>
+      </w:r>
+    </w:p>
+    <w:p>
+      <w:pPr>
+        <w:autoSpaceDE w:val="0"/>
+        <w:autoSpaceDN w:val="0"/>
+        <w:adjustRightInd w:val="0"/>
+        <w:rPr>
+          <w:rFonts w:ascii="Times-Roman~18+WVFWAV" w:hAnsi="Times-Roman~18+WVFWAV" w:cs="Times-Roman~18+WVFWAV"/>
+          <w:kern w:val="0"/>
+          <w:sz w:val="20"/>
+          <w:szCs w:val="20"/>
+        </w:rPr>
+      </w:pPr>
+      <w:r>
+        <w:rPr>
+          <w:rFonts w:ascii="Times-Roman~18+WVFWAV" w:hAnsi="Times-Roman~18+WVFWAV" w:cs="Times-Roman~18+WVFWAV"/>
+          <w:kern w:val="0"/>
+          <w:sz w:val="20"/>
+          <w:szCs w:val="20"/>
+        </w:rPr>
+        <w:lastRenderedPageBreak/>
+        <w:t>Network bandwidth is a scare resource</w:t>
+      </w:r>
+    </w:p>
+    <w:p>
+      <w:pPr>
+        <w:autoSpaceDE w:val="0"/>
+        <w:autoSpaceDN w:val="0"/>
+        <w:adjustRightInd w:val="0"/>
+        <w:rPr>
+          <w:rFonts w:ascii="Times-Roman~18+WVFWAV" w:hAnsi="Times-Roman~18+WVFWAV" w:cs="Times-Roman~18+WVFWAV"/>
+          <w:kern w:val="0"/>
+          <w:sz w:val="20"/>
+          <w:szCs w:val="20"/>
+        </w:rPr>
+      </w:pPr>
+      <w:r>
+        <w:rPr>
+          <w:rFonts w:ascii="Times-Roman~18+WVFWAV" w:hAnsi="Times-Roman~18+WVFWAV" w:cs="Times-Roman~18+WVFWAV"/>
+          <w:kern w:val="0"/>
+          <w:sz w:val="20"/>
+          <w:szCs w:val="20"/>
+        </w:rPr>
+        <w:t xml:space="preserve">Word </w:t>
+      </w:r>
+      <w:r>
+        <w:rPr>
+          <w:rFonts w:ascii="Times-Roman~18+WVFWAV" w:hAnsi="Times-Roman~18+WVFWAV" w:cs="Times-Roman~18+WVFWAV" w:hint="eastAsia"/>
+          <w:kern w:val="0"/>
+          <w:sz w:val="20"/>
+          <w:szCs w:val="20"/>
+        </w:rPr>
+        <w:t>Counting</w:t>
+      </w:r>
+      <w:r>
+        <w:rPr>
+          <w:rFonts w:ascii="Times-Roman~18+WVFWAV" w:hAnsi="Times-Roman~18+WVFWAV" w:cs="Times-Roman~18+WVFWAV"/>
           <w:kern w:val="0"/>
           <w:sz w:val="20"/>
           <w:szCs w:val="20"/>
@@ -764,58 +2067,389 @@
       </w:r>
       <w:r>
         <w:rPr>
-          <w:rFonts w:ascii="Times-Roman~18+SJBAHA" w:hAnsi="Times-Roman~18+SJBAHA" w:cs="Times-Roman~18+SJBAHA"/>
+          <w:rFonts w:ascii="Times-Roman~18+WVFWAV" w:hAnsi="Times-Roman~18+WVFWAV" w:cs="Times-Roman~18+WVFWAV" w:hint="eastAsia"/>
+          <w:kern w:val="0"/>
+          <w:sz w:val="20"/>
+          <w:szCs w:val="20"/>
+        </w:rPr>
+        <w:t>example</w:t>
+      </w:r>
+      <w:r>
+        <w:rPr>
+          <w:rFonts w:ascii="Times-Roman~18+WVFWAV" w:hAnsi="Times-Roman~18+WVFWAV" w:cs="Times-Roman~18+WVFWAV"/>
           <w:kern w:val="0"/>
           <w:sz w:val="20"/>
           <w:szCs w:val="20"/>
         </w:rPr>
         <w:t xml:space="preserve"> </w:t>
       </w:r>
-      <w:r>
-        <w:rPr>
-          <w:rFonts w:ascii="Times-Roman~18+SJBAHA" w:hAnsi="Times-Roman~18+SJBAHA" w:cs="Times-Roman~18+SJBAHA"/>
-          <w:kern w:val="0"/>
-          <w:sz w:val="20"/>
-          <w:szCs w:val="20"/>
-        </w:rPr>
-        <w:t>running</w:t>
+    </w:p>
+    <w:p>
+      <w:pPr>
+        <w:autoSpaceDE w:val="0"/>
+        <w:autoSpaceDN w:val="0"/>
+        <w:adjustRightInd w:val="0"/>
+        <w:ind w:firstLine="400"/>
+        <w:rPr>
+          <w:rFonts w:ascii="Times-Roman~18+WVFWAV" w:hAnsi="Times-Roman~18+WVFWAV" w:cs="Times-Roman~18+WVFWAV"/>
+          <w:kern w:val="0"/>
+          <w:sz w:val="20"/>
+          <w:szCs w:val="20"/>
+        </w:rPr>
+      </w:pPr>
+      <w:r>
+        <w:rPr>
+          <w:rFonts w:ascii="Times-Roman~18+WVFWAV" w:hAnsi="Times-Roman~18+WVFWAV" w:cs="Times-Roman~18+WVFWAV" w:hint="eastAsia"/>
+          <w:kern w:val="0"/>
+          <w:sz w:val="20"/>
+          <w:szCs w:val="20"/>
+        </w:rPr>
+        <w:t>Hundred</w:t>
+      </w:r>
+      <w:r>
+        <w:rPr>
+          <w:rFonts w:ascii="Times-Roman~18+WVFWAV" w:hAnsi="Times-Roman~18+WVFWAV" w:cs="Times-Roman~18+WVFWAV"/>
+          <w:kern w:val="0"/>
+          <w:sz w:val="20"/>
+          <w:szCs w:val="20"/>
+        </w:rPr>
+        <w:t>s or thousands of records of the form&lt;the, 1&gt;</w:t>
+      </w:r>
+    </w:p>
+    <w:p>
+      <w:pPr>
+        <w:autoSpaceDE w:val="0"/>
+        <w:autoSpaceDN w:val="0"/>
+        <w:adjustRightInd w:val="0"/>
+        <w:ind w:firstLine="400"/>
+        <w:rPr>
+          <w:rFonts w:ascii="Times-Roman~18+WVFWAV" w:hAnsi="Times-Roman~18+WVFWAV" w:cs="Times-Roman~18+WVFWAV"/>
+          <w:kern w:val="0"/>
+          <w:sz w:val="20"/>
+          <w:szCs w:val="20"/>
+        </w:rPr>
+      </w:pPr>
+      <w:r>
+        <w:rPr>
+          <w:rFonts w:ascii="Times-Roman~18+WVFWAV" w:hAnsi="Times-Roman~18+WVFWAV" w:cs="Times-Roman~18+WVFWAV"/>
+          <w:kern w:val="0"/>
+          <w:sz w:val="20"/>
+          <w:szCs w:val="20"/>
+        </w:rPr>
+        <w:t>Merging the data before sent over the network &lt;the, 100&gt;</w:t>
+      </w:r>
+    </w:p>
+    <w:p>
+      <w:pPr>
+        <w:autoSpaceDE w:val="0"/>
+        <w:autoSpaceDN w:val="0"/>
+        <w:adjustRightInd w:val="0"/>
+        <w:rPr>
+          <w:rFonts w:ascii="Times-Roman~18+WVFWAV" w:hAnsi="Times-Roman~18+WVFWAV" w:cs="Times-Roman~18+WVFWAV"/>
+          <w:kern w:val="0"/>
+          <w:sz w:val="20"/>
+          <w:szCs w:val="20"/>
+        </w:rPr>
+      </w:pPr>
+    </w:p>
+    <w:p>
+      <w:pPr>
+        <w:autoSpaceDE w:val="0"/>
+        <w:autoSpaceDN w:val="0"/>
+        <w:adjustRightInd w:val="0"/>
+        <w:rPr>
+          <w:rFonts w:ascii="Times-Roman~18+WVFWAV" w:hAnsi="Times-Roman~18+WVFWAV" w:cs="Times-Roman~18+WVFWAV"/>
+          <w:kern w:val="0"/>
+          <w:sz w:val="20"/>
+          <w:szCs w:val="20"/>
+        </w:rPr>
+      </w:pPr>
+      <w:r>
+        <w:rPr>
+          <w:rFonts w:ascii="Times-Roman~18+WVFWAV" w:hAnsi="Times-Roman~18+WVFWAV" w:cs="Times-Roman~18+WVFWAV" w:hint="eastAsia"/>
+          <w:kern w:val="0"/>
+          <w:sz w:val="20"/>
+          <w:szCs w:val="20"/>
+        </w:rPr>
+        <w:t>D</w:t>
+      </w:r>
+      <w:r>
+        <w:rPr>
+          <w:rFonts w:ascii="Times-Roman~18+WVFWAV" w:hAnsi="Times-Roman~18+WVFWAV" w:cs="Times-Roman~18+WVFWAV"/>
+          <w:kern w:val="0"/>
+          <w:sz w:val="20"/>
+          <w:szCs w:val="20"/>
+        </w:rPr>
+        <w:t xml:space="preserve">etail--- Task </w:t>
+      </w:r>
+      <w:proofErr w:type="spellStart"/>
+      <w:r>
+        <w:rPr>
+          <w:rFonts w:ascii="Times-Roman~18+WVFWAV" w:hAnsi="Times-Roman~18+WVFWAV" w:cs="Times-Roman~18+WVFWAV"/>
+          <w:kern w:val="0"/>
+          <w:sz w:val="20"/>
+          <w:szCs w:val="20"/>
+        </w:rPr>
+        <w:t>Grandularity</w:t>
+      </w:r>
+      <w:proofErr w:type="spellEnd"/>
+    </w:p>
+    <w:p>
+      <w:pPr>
+        <w:autoSpaceDE w:val="0"/>
+        <w:autoSpaceDN w:val="0"/>
+        <w:adjustRightInd w:val="0"/>
+        <w:rPr>
+          <w:rFonts w:ascii="Times-Roman~18+WVFWAV" w:hAnsi="Times-Roman~18+WVFWAV" w:cs="Times-Roman~18+WVFWAV"/>
+          <w:kern w:val="0"/>
+          <w:sz w:val="20"/>
+          <w:szCs w:val="20"/>
+        </w:rPr>
+      </w:pPr>
+      <w:r>
+        <w:rPr>
+          <w:rFonts w:ascii="Times-Roman~18+WVFWAV" w:hAnsi="Times-Roman~18+WVFWAV" w:cs="Times-Roman~18+WVFWAV" w:hint="eastAsia"/>
+          <w:kern w:val="0"/>
+          <w:sz w:val="20"/>
+          <w:szCs w:val="20"/>
+        </w:rPr>
+        <w:t>H</w:t>
+      </w:r>
+      <w:r>
+        <w:rPr>
+          <w:rFonts w:ascii="Times-Roman~18+WVFWAV" w:hAnsi="Times-Roman~18+WVFWAV" w:cs="Times-Roman~18+WVFWAV"/>
+          <w:kern w:val="0"/>
+          <w:sz w:val="20"/>
+          <w:szCs w:val="20"/>
+        </w:rPr>
+        <w:t>ow many Maps? How many Reduces?</w:t>
+      </w:r>
+    </w:p>
+    <w:p>
+      <w:pPr>
+        <w:autoSpaceDE w:val="0"/>
+        <w:autoSpaceDN w:val="0"/>
+        <w:adjustRightInd w:val="0"/>
+        <w:rPr>
+          <w:rFonts w:ascii="Times-Roman~18+WVFWAV" w:hAnsi="Times-Roman~18+WVFWAV" w:cs="Times-Roman~18+WVFWAV"/>
+          <w:kern w:val="0"/>
+          <w:sz w:val="20"/>
+          <w:szCs w:val="20"/>
+        </w:rPr>
+      </w:pPr>
+      <w:r>
+        <w:rPr>
+          <w:rFonts w:ascii="Times-Roman~18+WVFWAV" w:hAnsi="Times-Roman~18+WVFWAV" w:cs="Times-Roman~18+WVFWAV" w:hint="eastAsia"/>
+          <w:kern w:val="0"/>
+          <w:sz w:val="20"/>
+          <w:szCs w:val="20"/>
+        </w:rPr>
+        <w:t>T</w:t>
+      </w:r>
+      <w:r>
+        <w:rPr>
+          <w:rFonts w:ascii="Times-Roman~18+WVFWAV" w:hAnsi="Times-Roman~18+WVFWAV" w:cs="Times-Roman~18+WVFWAV"/>
+          <w:kern w:val="0"/>
+          <w:sz w:val="20"/>
+          <w:szCs w:val="20"/>
+        </w:rPr>
+        <w:t>he more, the better</w:t>
+      </w:r>
+    </w:p>
+    <w:p>
+      <w:pPr>
+        <w:autoSpaceDE w:val="0"/>
+        <w:autoSpaceDN w:val="0"/>
+        <w:adjustRightInd w:val="0"/>
+        <w:rPr>
+          <w:rFonts w:ascii="Times-Roman~18+WVFWAV" w:hAnsi="Times-Roman~18+WVFWAV" w:cs="Times-Roman~18+WVFWAV"/>
+          <w:kern w:val="0"/>
+          <w:sz w:val="20"/>
+          <w:szCs w:val="20"/>
+        </w:rPr>
+      </w:pPr>
+      <w:r>
+        <w:rPr>
+          <w:rFonts w:ascii="Times-Roman~18+WVFWAV" w:hAnsi="Times-Roman~18+WVFWAV" w:cs="Times-Roman~18+WVFWAV" w:hint="eastAsia"/>
+          <w:kern w:val="0"/>
+          <w:sz w:val="20"/>
+          <w:szCs w:val="20"/>
+        </w:rPr>
+        <w:t xml:space="preserve"> </w:t>
+      </w:r>
+      <w:r>
+        <w:rPr>
+          <w:rFonts w:ascii="Times-Roman~18+WVFWAV" w:hAnsi="Times-Roman~18+WVFWAV" w:cs="Times-Roman~18+WVFWAV"/>
+          <w:kern w:val="0"/>
+          <w:sz w:val="20"/>
+          <w:szCs w:val="20"/>
+        </w:rPr>
+        <w:t xml:space="preserve">  Minimizes time for fault recovery</w:t>
+      </w:r>
+    </w:p>
+    <w:p>
+      <w:pPr>
+        <w:autoSpaceDE w:val="0"/>
+        <w:autoSpaceDN w:val="0"/>
+        <w:adjustRightInd w:val="0"/>
+        <w:rPr>
+          <w:rFonts w:ascii="Times-Roman~18+WVFWAV" w:hAnsi="Times-Roman~18+WVFWAV" w:cs="Times-Roman~18+WVFWAV"/>
+          <w:kern w:val="0"/>
+          <w:sz w:val="20"/>
+          <w:szCs w:val="20"/>
+        </w:rPr>
+      </w:pPr>
+      <w:r>
+        <w:rPr>
+          <w:rFonts w:ascii="Times-Roman~18+WVFWAV" w:hAnsi="Times-Roman~18+WVFWAV" w:cs="Times-Roman~18+WVFWAV" w:hint="eastAsia"/>
+          <w:kern w:val="0"/>
+          <w:sz w:val="20"/>
+          <w:szCs w:val="20"/>
+        </w:rPr>
+        <w:t xml:space="preserve"> </w:t>
+      </w:r>
+      <w:r>
+        <w:rPr>
+          <w:rFonts w:ascii="Times-Roman~18+WVFWAV" w:hAnsi="Times-Roman~18+WVFWAV" w:cs="Times-Roman~18+WVFWAV"/>
+          <w:kern w:val="0"/>
+          <w:sz w:val="20"/>
+          <w:szCs w:val="20"/>
+        </w:rPr>
+        <w:t xml:space="preserve">  Can pipeline shuffling with map execution</w:t>
+      </w:r>
+    </w:p>
+    <w:p>
+      <w:pPr>
+        <w:autoSpaceDE w:val="0"/>
+        <w:autoSpaceDN w:val="0"/>
+        <w:adjustRightInd w:val="0"/>
+        <w:rPr>
+          <w:rFonts w:ascii="Times-Roman~18+WVFWAV" w:hAnsi="Times-Roman~18+WVFWAV" w:cs="Times-Roman~18+WVFWAV"/>
+          <w:kern w:val="0"/>
+          <w:sz w:val="20"/>
+          <w:szCs w:val="20"/>
+        </w:rPr>
+      </w:pPr>
+      <w:r>
+        <w:rPr>
+          <w:rFonts w:ascii="Times-Roman~18+WVFWAV" w:hAnsi="Times-Roman~18+WVFWAV" w:cs="Times-Roman~18+WVFWAV" w:hint="eastAsia"/>
+          <w:kern w:val="0"/>
+          <w:sz w:val="20"/>
+          <w:szCs w:val="20"/>
+        </w:rPr>
+        <w:t xml:space="preserve"> </w:t>
+      </w:r>
+      <w:r>
+        <w:rPr>
+          <w:rFonts w:ascii="Times-Roman~18+WVFWAV" w:hAnsi="Times-Roman~18+WVFWAV" w:cs="Times-Roman~18+WVFWAV"/>
+          <w:kern w:val="0"/>
+          <w:sz w:val="20"/>
+          <w:szCs w:val="20"/>
+        </w:rPr>
+        <w:t xml:space="preserve">  Dynamic load balancing</w:t>
+      </w:r>
+    </w:p>
+    <w:p>
+      <w:pPr>
+        <w:autoSpaceDE w:val="0"/>
+        <w:autoSpaceDN w:val="0"/>
+        <w:adjustRightInd w:val="0"/>
+        <w:rPr>
+          <w:rFonts w:ascii="Times-Roman~18+WVFWAV" w:hAnsi="Times-Roman~18+WVFWAV" w:cs="Times-Roman~18+WVFWAV"/>
+          <w:kern w:val="0"/>
+          <w:sz w:val="20"/>
+          <w:szCs w:val="20"/>
+        </w:rPr>
+      </w:pPr>
+    </w:p>
+    <w:p>
+      <w:pPr>
+        <w:autoSpaceDE w:val="0"/>
+        <w:autoSpaceDN w:val="0"/>
+        <w:adjustRightInd w:val="0"/>
+        <w:rPr>
+          <w:rFonts w:ascii="Times-Roman~18+WVFWAV" w:hAnsi="Times-Roman~18+WVFWAV" w:cs="Times-Roman~18+WVFWAV"/>
+          <w:kern w:val="0"/>
+          <w:sz w:val="20"/>
+          <w:szCs w:val="20"/>
+        </w:rPr>
+      </w:pPr>
+      <w:r>
+        <w:rPr>
+          <w:rFonts w:ascii="Times-Roman~18+WVFWAV" w:hAnsi="Times-Roman~18+WVFWAV" w:cs="Times-Roman~18+WVFWAV"/>
+          <w:kern w:val="0"/>
+          <w:sz w:val="20"/>
+          <w:szCs w:val="20"/>
+        </w:rPr>
+        <w:t xml:space="preserve">In practice </w:t>
+      </w:r>
+    </w:p>
+    <w:p>
+      <w:pPr>
+        <w:autoSpaceDE w:val="0"/>
+        <w:autoSpaceDN w:val="0"/>
+        <w:adjustRightInd w:val="0"/>
+        <w:rPr>
+          <w:rFonts w:ascii="Times-Roman~18+WVFWAV" w:hAnsi="Times-Roman~18+WVFWAV" w:cs="Times-Roman~18+WVFWAV"/>
+          <w:kern w:val="0"/>
+          <w:sz w:val="20"/>
+          <w:szCs w:val="20"/>
+        </w:rPr>
+      </w:pPr>
+      <w:r>
+        <w:rPr>
+          <w:rFonts w:ascii="Times-Roman~18+WVFWAV" w:hAnsi="Times-Roman~18+WVFWAV" w:cs="Times-Roman~18+WVFWAV" w:hint="eastAsia"/>
+          <w:kern w:val="0"/>
+          <w:sz w:val="20"/>
+          <w:szCs w:val="20"/>
+        </w:rPr>
+        <w:t xml:space="preserve"> </w:t>
+      </w:r>
+      <w:r>
+        <w:rPr>
+          <w:rFonts w:ascii="Times-Roman~18+WVFWAV" w:hAnsi="Times-Roman~18+WVFWAV" w:cs="Times-Roman~18+WVFWAV"/>
+          <w:kern w:val="0"/>
+          <w:sz w:val="20"/>
+          <w:szCs w:val="20"/>
+        </w:rPr>
+        <w:t xml:space="preserve">  Choose </w:t>
+      </w:r>
+      <w:proofErr w:type="gramStart"/>
+      <w:r>
+        <w:rPr>
+          <w:rFonts w:ascii="Times-Roman~18+WVFWAV" w:hAnsi="Times-Roman~18+WVFWAV" w:cs="Times-Roman~18+WVFWAV"/>
+          <w:kern w:val="0"/>
+          <w:sz w:val="20"/>
+          <w:szCs w:val="20"/>
+        </w:rPr>
+        <w:t>Map :</w:t>
       </w:r>
       <w:proofErr w:type="gramEnd"/>
       <w:r>
         <w:rPr>
-          <w:rFonts w:ascii="Times-Roman~18+SJBAHA" w:hAnsi="Times-Roman~18+SJBAHA" w:cs="Times-Roman~18+SJBAHA"/>
-          <w:kern w:val="0"/>
-          <w:sz w:val="20"/>
-          <w:szCs w:val="20"/>
-        </w:rPr>
-        <w:t xml:space="preserve"> Linux, with 2-4 GB of memory per machine.</w:t>
-      </w:r>
-    </w:p>
-    <w:p>
-      <w:pPr>
-        <w:autoSpaceDE w:val="0"/>
-        <w:autoSpaceDN w:val="0"/>
-        <w:adjustRightInd w:val="0"/>
-        <w:jc w:val="left"/>
-        <w:rPr>
-          <w:rFonts w:ascii="Times-Roman~18+SJBAHA" w:hAnsi="Times-Roman~18+SJBAHA" w:cs="Times-Roman~18+SJBAHA"/>
-          <w:kern w:val="0"/>
-          <w:sz w:val="20"/>
-          <w:szCs w:val="20"/>
-        </w:rPr>
-      </w:pPr>
-      <w:r>
-        <w:rPr>
-          <w:rFonts w:ascii="Times-Roman~18+SJBAHA" w:hAnsi="Times-Roman~18+SJBAHA" w:cs="Times-Roman~18+SJBAHA"/>
-          <w:kern w:val="0"/>
-          <w:sz w:val="20"/>
-          <w:szCs w:val="20"/>
-        </w:rPr>
-        <w:t>(2) Commodity networking hardware is used – typically</w:t>
-      </w:r>
-      <w:r>
-        <w:rPr>
-          <w:rFonts w:ascii="Times-Roman~18+SJBAHA" w:hAnsi="Times-Roman~18+SJBAHA" w:cs="Times-Roman~18+SJBAHA" w:hint="eastAsia"/>
+          <w:rFonts w:ascii="Times-Roman~18+WVFWAV" w:hAnsi="Times-Roman~18+WVFWAV" w:cs="Times-Roman~18+WVFWAV"/>
+          <w:kern w:val="0"/>
+          <w:sz w:val="20"/>
+          <w:szCs w:val="20"/>
+        </w:rPr>
+        <w:t xml:space="preserve"> task 16 MB – 64 MB (GFS block size)</w:t>
+      </w:r>
+    </w:p>
+    <w:p>
+      <w:pPr>
+        <w:autoSpaceDE w:val="0"/>
+        <w:autoSpaceDN w:val="0"/>
+        <w:adjustRightInd w:val="0"/>
+        <w:rPr>
+          <w:rFonts w:ascii="Times-Roman~18+WVFWAV" w:hAnsi="Times-Roman~18+WVFWAV" w:cs="Times-Roman~18+WVFWAV"/>
+          <w:kern w:val="0"/>
+          <w:sz w:val="20"/>
+          <w:szCs w:val="20"/>
+        </w:rPr>
+      </w:pPr>
+      <w:r>
+        <w:rPr>
+          <w:rFonts w:ascii="Times-Roman~18+WVFWAV" w:hAnsi="Times-Roman~18+WVFWAV" w:cs="Times-Roman~18+WVFWAV" w:hint="eastAsia"/>
           <w:kern w:val="0"/>
           <w:sz w:val="20"/>
           <w:szCs w:val="20"/>
@@ -824,16 +2458,49 @@
       </w:r>
       <w:r>
         <w:rPr>
-          <w:rFonts w:ascii="Times-Roman~18+SJBAHA" w:hAnsi="Times-Roman~18+SJBAHA" w:cs="Times-Roman~18+SJBAHA"/>
-          <w:kern w:val="0"/>
-          <w:sz w:val="20"/>
-          <w:szCs w:val="20"/>
-        </w:rPr>
-        <w:t>either 100 megabits/second or 1 gigabit/second at the</w:t>
-      </w:r>
-      <w:r>
-        <w:rPr>
-          <w:rFonts w:ascii="Times-Roman~18+SJBAHA" w:hAnsi="Times-Roman~18+SJBAHA" w:cs="Times-Roman~18+SJBAHA" w:hint="eastAsia"/>
+          <w:rFonts w:ascii="Times-Roman~18+WVFWAV" w:hAnsi="Times-Roman~18+WVFWAV" w:cs="Times-Roman~18+WVFWAV"/>
+          <w:kern w:val="0"/>
+          <w:sz w:val="20"/>
+          <w:szCs w:val="20"/>
+        </w:rPr>
+        <w:t xml:space="preserve">  Choose </w:t>
+      </w:r>
+      <w:proofErr w:type="gramStart"/>
+      <w:r>
+        <w:rPr>
+          <w:rFonts w:ascii="Times-Roman~18+WVFWAV" w:hAnsi="Times-Roman~18+WVFWAV" w:cs="Times-Roman~18+WVFWAV"/>
+          <w:kern w:val="0"/>
+          <w:sz w:val="20"/>
+          <w:szCs w:val="20"/>
+        </w:rPr>
+        <w:t>Reduce :</w:t>
+      </w:r>
+      <w:proofErr w:type="gramEnd"/>
+      <w:r>
+        <w:rPr>
+          <w:rFonts w:ascii="Times-Roman~18+WVFWAV" w:hAnsi="Times-Roman~18+WVFWAV" w:cs="Times-Roman~18+WVFWAV"/>
+          <w:kern w:val="0"/>
+          <w:sz w:val="20"/>
+          <w:szCs w:val="20"/>
+        </w:rPr>
+        <w:t xml:space="preserve"> a small multiple of the number of worker</w:t>
+      </w:r>
+    </w:p>
+    <w:p>
+      <w:pPr>
+        <w:autoSpaceDE w:val="0"/>
+        <w:autoSpaceDN w:val="0"/>
+        <w:adjustRightInd w:val="0"/>
+        <w:rPr>
+          <w:rFonts w:ascii="Times-Roman~18+WVFWAV" w:hAnsi="Times-Roman~18+WVFWAV" w:cs="Times-Roman~18+WVFWAV"/>
+          <w:kern w:val="0"/>
+          <w:sz w:val="20"/>
+          <w:szCs w:val="20"/>
+        </w:rPr>
+      </w:pPr>
+      <w:r>
+        <w:rPr>
+          <w:rFonts w:ascii="Times-Roman~18+WVFWAV" w:hAnsi="Times-Roman~18+WVFWAV" w:cs="Times-Roman~18+WVFWAV" w:hint="eastAsia"/>
           <w:kern w:val="0"/>
           <w:sz w:val="20"/>
           <w:szCs w:val="20"/>
@@ -842,62 +2509,266 @@
       </w:r>
       <w:r>
         <w:rPr>
-          <w:rFonts w:ascii="Times-Roman~18+SJBAHA" w:hAnsi="Times-Roman~18+SJBAHA" w:cs="Times-Roman~18+SJBAHA"/>
-          <w:kern w:val="0"/>
-          <w:sz w:val="20"/>
-          <w:szCs w:val="20"/>
-        </w:rPr>
-        <w:t>machine level, but averaging considerably less in overall</w:t>
-      </w:r>
-    </w:p>
-    <w:p>
-      <w:pPr>
-        <w:autoSpaceDE w:val="0"/>
-        <w:autoSpaceDN w:val="0"/>
-        <w:adjustRightInd w:val="0"/>
-        <w:jc w:val="left"/>
-        <w:rPr>
-          <w:rFonts w:ascii="Times-Roman~18+SJBAHA" w:hAnsi="Times-Roman~18+SJBAHA" w:cs="Times-Roman~18+SJBAHA"/>
-          <w:kern w:val="0"/>
-          <w:sz w:val="20"/>
-          <w:szCs w:val="20"/>
-        </w:rPr>
-      </w:pPr>
-      <w:r>
-        <w:rPr>
-          <w:rFonts w:ascii="Times-Roman~18+SJBAHA" w:hAnsi="Times-Roman~18+SJBAHA" w:cs="Times-Roman~18+SJBAHA"/>
-          <w:kern w:val="0"/>
-          <w:sz w:val="20"/>
-          <w:szCs w:val="20"/>
-        </w:rPr>
-        <w:t>bisection bandwidth.</w:t>
-      </w:r>
-    </w:p>
-    <w:p>
-      <w:pPr>
-        <w:autoSpaceDE w:val="0"/>
-        <w:autoSpaceDN w:val="0"/>
-        <w:adjustRightInd w:val="0"/>
-        <w:jc w:val="left"/>
-        <w:rPr>
-          <w:rFonts w:ascii="Times-Roman~18+SJBAHA" w:hAnsi="Times-Roman~18+SJBAHA" w:cs="Times-Roman~18+SJBAHA"/>
-          <w:kern w:val="0"/>
-          <w:sz w:val="20"/>
-          <w:szCs w:val="20"/>
-        </w:rPr>
-      </w:pPr>
-      <w:r>
-        <w:rPr>
-          <w:rFonts w:ascii="Times-Roman~18+SJBAHA" w:hAnsi="Times-Roman~18+SJBAHA" w:cs="Times-Roman~18+SJBAHA"/>
-          <w:kern w:val="0"/>
-          <w:sz w:val="20"/>
-          <w:szCs w:val="20"/>
-        </w:rPr>
-        <w:t>(3) A cluster consists of hundreds or thousands of machines,</w:t>
-      </w:r>
-      <w:r>
-        <w:rPr>
-          <w:rFonts w:ascii="Times-Roman~18+SJBAHA" w:hAnsi="Times-Roman~18+SJBAHA" w:cs="Times-Roman~18+SJBAHA" w:hint="eastAsia"/>
+          <w:rFonts w:ascii="Times-Roman~18+WVFWAV" w:hAnsi="Times-Roman~18+WVFWAV" w:cs="Times-Roman~18+WVFWAV"/>
+          <w:kern w:val="0"/>
+          <w:sz w:val="20"/>
+          <w:szCs w:val="20"/>
+        </w:rPr>
+        <w:t xml:space="preserve">  200,000 map /5000 reduce tasks w/ 2000 machines</w:t>
+      </w:r>
+    </w:p>
+    <w:p>
+      <w:pPr>
+        <w:autoSpaceDE w:val="0"/>
+        <w:autoSpaceDN w:val="0"/>
+        <w:adjustRightInd w:val="0"/>
+        <w:rPr>
+          <w:rFonts w:ascii="Times-Roman~18+WVFWAV" w:hAnsi="Times-Roman~18+WVFWAV" w:cs="Times-Roman~18+WVFWAV"/>
+          <w:kern w:val="0"/>
+          <w:sz w:val="20"/>
+          <w:szCs w:val="20"/>
+        </w:rPr>
+      </w:pPr>
+    </w:p>
+    <w:p>
+      <w:pPr>
+        <w:autoSpaceDE w:val="0"/>
+        <w:autoSpaceDN w:val="0"/>
+        <w:adjustRightInd w:val="0"/>
+        <w:rPr>
+          <w:rFonts w:ascii="Times-Roman~18+WVFWAV" w:hAnsi="Times-Roman~18+WVFWAV" w:cs="Times-Roman~18+WVFWAV"/>
+          <w:kern w:val="0"/>
+          <w:sz w:val="28"/>
+          <w:szCs w:val="28"/>
+        </w:rPr>
+      </w:pPr>
+      <w:r>
+        <w:rPr>
+          <w:rFonts w:ascii="Times-Roman~18+WVFWAV" w:hAnsi="Times-Roman~18+WVFWAV" w:cs="Times-Roman~18+WVFWAV" w:hint="eastAsia"/>
+          <w:kern w:val="0"/>
+          <w:sz w:val="28"/>
+          <w:szCs w:val="28"/>
+        </w:rPr>
+        <w:t>D</w:t>
+      </w:r>
+      <w:r>
+        <w:rPr>
+          <w:rFonts w:ascii="Times-Roman~18+WVFWAV" w:hAnsi="Times-Roman~18+WVFWAV" w:cs="Times-Roman~18+WVFWAV"/>
+          <w:kern w:val="0"/>
+          <w:sz w:val="28"/>
+          <w:szCs w:val="28"/>
+        </w:rPr>
+        <w:t>etail---Backup tasks</w:t>
+      </w:r>
+    </w:p>
+    <w:p>
+      <w:pPr>
+        <w:autoSpaceDE w:val="0"/>
+        <w:autoSpaceDN w:val="0"/>
+        <w:adjustRightInd w:val="0"/>
+        <w:rPr>
+          <w:rFonts w:ascii="Times-Roman~18+WVFWAV" w:hAnsi="Times-Roman~18+WVFWAV" w:cs="Times-Roman~18+WVFWAV"/>
+          <w:kern w:val="0"/>
+          <w:sz w:val="20"/>
+          <w:szCs w:val="20"/>
+        </w:rPr>
+      </w:pPr>
+      <w:r>
+        <w:rPr>
+          <w:rFonts w:ascii="Times-Roman~18+WVFWAV" w:hAnsi="Times-Roman~18+WVFWAV" w:cs="Times-Roman~18+WVFWAV"/>
+          <w:kern w:val="0"/>
+          <w:sz w:val="20"/>
+          <w:szCs w:val="20"/>
+        </w:rPr>
+        <w:t>“</w:t>
+      </w:r>
+      <w:proofErr w:type="spellStart"/>
+      <w:proofErr w:type="gramStart"/>
+      <w:r>
+        <w:rPr>
+          <w:rFonts w:ascii="Times-Roman~18+WVFWAV" w:hAnsi="Times-Roman~18+WVFWAV" w:cs="Times-Roman~18+WVFWAV"/>
+          <w:kern w:val="0"/>
+          <w:sz w:val="20"/>
+          <w:szCs w:val="20"/>
+        </w:rPr>
+        <w:t>Staggler</w:t>
+      </w:r>
+      <w:proofErr w:type="spellEnd"/>
+      <w:r>
+        <w:rPr>
+          <w:rFonts w:ascii="Times-Roman~18+WVFWAV" w:hAnsi="Times-Roman~18+WVFWAV" w:cs="Times-Roman~18+WVFWAV"/>
+          <w:kern w:val="0"/>
+          <w:sz w:val="20"/>
+          <w:szCs w:val="20"/>
+        </w:rPr>
+        <w:t>”---</w:t>
+      </w:r>
+      <w:proofErr w:type="gramEnd"/>
+      <w:r>
+        <w:rPr>
+          <w:rFonts w:ascii="Times-Roman~18+WVFWAV" w:hAnsi="Times-Roman~18+WVFWAV" w:cs="Times-Roman~18+WVFWAV"/>
+          <w:kern w:val="0"/>
+          <w:sz w:val="20"/>
+          <w:szCs w:val="20"/>
+        </w:rPr>
+        <w:t xml:space="preserve"> slow workers</w:t>
+      </w:r>
+    </w:p>
+    <w:p>
+      <w:pPr>
+        <w:autoSpaceDE w:val="0"/>
+        <w:autoSpaceDN w:val="0"/>
+        <w:adjustRightInd w:val="0"/>
+        <w:ind w:firstLine="400"/>
+        <w:rPr>
+          <w:rFonts w:ascii="Times-Roman~18+WVFWAV" w:hAnsi="Times-Roman~18+WVFWAV" w:cs="Times-Roman~18+WVFWAV"/>
+          <w:kern w:val="0"/>
+          <w:sz w:val="20"/>
+          <w:szCs w:val="20"/>
+        </w:rPr>
+      </w:pPr>
+      <w:r>
+        <w:rPr>
+          <w:rFonts w:ascii="Times-Roman~18+WVFWAV" w:hAnsi="Times-Roman~18+WVFWAV" w:cs="Times-Roman~18+WVFWAV"/>
+          <w:kern w:val="0"/>
+          <w:sz w:val="20"/>
+          <w:szCs w:val="20"/>
+        </w:rPr>
+        <w:t>Bad disk</w:t>
+      </w:r>
+    </w:p>
+    <w:p>
+      <w:pPr>
+        <w:autoSpaceDE w:val="0"/>
+        <w:autoSpaceDN w:val="0"/>
+        <w:adjustRightInd w:val="0"/>
+        <w:ind w:firstLine="400"/>
+        <w:rPr>
+          <w:rFonts w:ascii="Times-Roman~18+WVFWAV" w:hAnsi="Times-Roman~18+WVFWAV" w:cs="Times-Roman~18+WVFWAV"/>
+          <w:kern w:val="0"/>
+          <w:sz w:val="20"/>
+          <w:szCs w:val="20"/>
+        </w:rPr>
+      </w:pPr>
+      <w:r>
+        <w:rPr>
+          <w:rFonts w:ascii="Times-Roman~18+WVFWAV" w:hAnsi="Times-Roman~18+WVFWAV" w:cs="Times-Roman~18+WVFWAV" w:hint="eastAsia"/>
+          <w:kern w:val="0"/>
+          <w:sz w:val="20"/>
+          <w:szCs w:val="20"/>
+        </w:rPr>
+        <w:t>O</w:t>
+      </w:r>
+      <w:r>
+        <w:rPr>
+          <w:rFonts w:ascii="Times-Roman~18+WVFWAV" w:hAnsi="Times-Roman~18+WVFWAV" w:cs="Times-Roman~18+WVFWAV"/>
+          <w:kern w:val="0"/>
+          <w:sz w:val="20"/>
+          <w:szCs w:val="20"/>
+        </w:rPr>
+        <w:t>ther jobs consulting resources</w:t>
+      </w:r>
+    </w:p>
+    <w:p>
+      <w:pPr>
+        <w:autoSpaceDE w:val="0"/>
+        <w:autoSpaceDN w:val="0"/>
+        <w:adjustRightInd w:val="0"/>
+        <w:ind w:firstLine="400"/>
+        <w:rPr>
+          <w:rFonts w:ascii="Times-Roman~18+WVFWAV" w:hAnsi="Times-Roman~18+WVFWAV" w:cs="Times-Roman~18+WVFWAV"/>
+          <w:kern w:val="0"/>
+          <w:sz w:val="20"/>
+          <w:szCs w:val="20"/>
+        </w:rPr>
+      </w:pPr>
+      <w:r>
+        <w:rPr>
+          <w:rFonts w:ascii="Times-Roman~18+WVFWAV" w:hAnsi="Times-Roman~18+WVFWAV" w:cs="Times-Roman~18+WVFWAV" w:hint="eastAsia"/>
+          <w:kern w:val="0"/>
+          <w:sz w:val="20"/>
+          <w:szCs w:val="20"/>
+        </w:rPr>
+        <w:t>W</w:t>
+      </w:r>
+      <w:r>
+        <w:rPr>
+          <w:rFonts w:ascii="Times-Roman~18+WVFWAV" w:hAnsi="Times-Roman~18+WVFWAV" w:cs="Times-Roman~18+WVFWAV"/>
+          <w:kern w:val="0"/>
+          <w:sz w:val="20"/>
+          <w:szCs w:val="20"/>
+        </w:rPr>
+        <w:t xml:space="preserve">eird </w:t>
+      </w:r>
+      <w:proofErr w:type="gramStart"/>
+      <w:r>
+        <w:rPr>
+          <w:rFonts w:ascii="Times-Roman~18+WVFWAV" w:hAnsi="Times-Roman~18+WVFWAV" w:cs="Times-Roman~18+WVFWAV"/>
+          <w:kern w:val="0"/>
+          <w:sz w:val="20"/>
+          <w:szCs w:val="20"/>
+        </w:rPr>
+        <w:t>things :</w:t>
+      </w:r>
+      <w:proofErr w:type="gramEnd"/>
+      <w:r>
+        <w:rPr>
+          <w:rFonts w:ascii="Times-Roman~18+WVFWAV" w:hAnsi="Times-Roman~18+WVFWAV" w:cs="Times-Roman~18+WVFWAV"/>
+          <w:kern w:val="0"/>
+          <w:sz w:val="20"/>
+          <w:szCs w:val="20"/>
+        </w:rPr>
+        <w:t xml:space="preserve"> cache disabled ?</w:t>
+      </w:r>
+    </w:p>
+    <w:p>
+      <w:pPr>
+        <w:autoSpaceDE w:val="0"/>
+        <w:autoSpaceDN w:val="0"/>
+        <w:adjustRightInd w:val="0"/>
+        <w:rPr>
+          <w:rFonts w:ascii="Times-Roman~18+WVFWAV" w:hAnsi="Times-Roman~18+WVFWAV" w:cs="Times-Roman~18+WVFWAV"/>
+          <w:kern w:val="0"/>
+          <w:sz w:val="20"/>
+          <w:szCs w:val="20"/>
+        </w:rPr>
+      </w:pPr>
+    </w:p>
+    <w:p>
+      <w:pPr>
+        <w:autoSpaceDE w:val="0"/>
+        <w:autoSpaceDN w:val="0"/>
+        <w:adjustRightInd w:val="0"/>
+        <w:rPr>
+          <w:rFonts w:ascii="Times-Roman~18+WVFWAV" w:hAnsi="Times-Roman~18+WVFWAV" w:cs="Times-Roman~18+WVFWAV"/>
+          <w:kern w:val="0"/>
+          <w:sz w:val="20"/>
+          <w:szCs w:val="20"/>
+        </w:rPr>
+      </w:pPr>
+      <w:proofErr w:type="gramStart"/>
+      <w:r>
+        <w:rPr>
+          <w:rFonts w:ascii="Times-Roman~18+WVFWAV" w:hAnsi="Times-Roman~18+WVFWAV" w:cs="Times-Roman~18+WVFWAV" w:hint="eastAsia"/>
+          <w:kern w:val="0"/>
+          <w:sz w:val="20"/>
+          <w:szCs w:val="20"/>
+        </w:rPr>
+        <w:t>S</w:t>
+      </w:r>
+      <w:r>
+        <w:rPr>
+          <w:rFonts w:ascii="Times-Roman~18+WVFWAV" w:hAnsi="Times-Roman~18+WVFWAV" w:cs="Times-Roman~18+WVFWAV"/>
+          <w:kern w:val="0"/>
+          <w:sz w:val="20"/>
+          <w:szCs w:val="20"/>
+        </w:rPr>
+        <w:t>olution :</w:t>
+      </w:r>
+      <w:proofErr w:type="gramEnd"/>
+      <w:r>
+        <w:rPr>
+          <w:rFonts w:ascii="Times-Roman~18+WVFWAV" w:hAnsi="Times-Roman~18+WVFWAV" w:cs="Times-Roman~18+WVFWAV"/>
           <w:kern w:val="0"/>
           <w:sz w:val="20"/>
           <w:szCs w:val="20"/>
@@ -906,39 +2777,16 @@
       </w:r>
       <w:r>
         <w:rPr>
-          <w:rFonts w:ascii="Times-Roman~18+SJBAHA" w:hAnsi="Times-Roman~18+SJBAHA" w:cs="Times-Roman~18+SJBAHA"/>
-          <w:kern w:val="0"/>
-          <w:sz w:val="20"/>
-          <w:szCs w:val="20"/>
-        </w:rPr>
-        <w:t>and therefore machine failures are common.</w:t>
-      </w:r>
-    </w:p>
-    <w:p>
-      <w:pPr>
-        <w:autoSpaceDE w:val="0"/>
-        <w:autoSpaceDN w:val="0"/>
-        <w:adjustRightInd w:val="0"/>
-        <w:jc w:val="left"/>
-        <w:rPr>
-          <w:rFonts w:ascii="Times-Roman~18+SJBAHA" w:hAnsi="Times-Roman~18+SJBAHA" w:cs="Times-Roman~18+SJBAHA"/>
-          <w:kern w:val="0"/>
-          <w:sz w:val="20"/>
-          <w:szCs w:val="20"/>
-        </w:rPr>
-      </w:pPr>
-      <w:r>
-        <w:rPr>
-          <w:rFonts w:ascii="Times-Roman~18+SJBAHA" w:hAnsi="Times-Roman~18+SJBAHA" w:cs="Times-Roman~18+SJBAHA"/>
-          <w:kern w:val="0"/>
-          <w:sz w:val="20"/>
-          <w:szCs w:val="20"/>
-        </w:rPr>
-        <w:t>(4) Storage is provided by inexpensive IDE disks attached</w:t>
-      </w:r>
-      <w:r>
-        <w:rPr>
-          <w:rFonts w:ascii="Times-Roman~18+SJBAHA" w:hAnsi="Times-Roman~18+SJBAHA" w:cs="Times-Roman~18+SJBAHA" w:hint="eastAsia"/>
+          <w:rFonts w:ascii="Times-Roman~18+WVFWAV" w:hAnsi="Times-Roman~18+WVFWAV" w:cs="Times-Roman~18+WVFWAV" w:hint="eastAsia"/>
+          <w:kern w:val="0"/>
+          <w:sz w:val="20"/>
+          <w:szCs w:val="20"/>
+        </w:rPr>
+        <w:t>Near</w:t>
+      </w:r>
+      <w:r>
+        <w:rPr>
+          <w:rFonts w:ascii="Times-Roman~18+WVFWAV" w:hAnsi="Times-Roman~18+WVFWAV" w:cs="Times-Roman~18+WVFWAV"/>
           <w:kern w:val="0"/>
           <w:sz w:val="20"/>
           <w:szCs w:val="20"/>
@@ -947,16 +2795,38 @@
       </w:r>
       <w:r>
         <w:rPr>
-          <w:rFonts w:ascii="Times-Roman~18+SJBAHA" w:hAnsi="Times-Roman~18+SJBAHA" w:cs="Times-Roman~18+SJBAHA"/>
-          <w:kern w:val="0"/>
-          <w:sz w:val="20"/>
-          <w:szCs w:val="20"/>
-        </w:rPr>
-        <w:t>directly to individual machines. A distributed file</w:t>
-      </w:r>
-      <w:r>
-        <w:rPr>
-          <w:rFonts w:ascii="Times-Roman~18+SJBAHA" w:hAnsi="Times-Roman~18+SJBAHA" w:cs="Times-Roman~18+SJBAHA" w:hint="eastAsia"/>
+          <w:rFonts w:ascii="Times-Roman~18+WVFWAV" w:hAnsi="Times-Roman~18+WVFWAV" w:cs="Times-Roman~18+WVFWAV" w:hint="eastAsia"/>
+          <w:kern w:val="0"/>
+          <w:sz w:val="20"/>
+          <w:szCs w:val="20"/>
+        </w:rPr>
+        <w:t>e</w:t>
+      </w:r>
+      <w:r>
+        <w:rPr>
+          <w:rFonts w:ascii="Times-Roman~18+WVFWAV" w:hAnsi="Times-Roman~18+WVFWAV" w:cs="Times-Roman~18+WVFWAV"/>
+          <w:kern w:val="0"/>
+          <w:sz w:val="20"/>
+          <w:szCs w:val="20"/>
+        </w:rPr>
+        <w:t>nd of phase, backup tasks</w:t>
+      </w:r>
+    </w:p>
+    <w:p>
+      <w:pPr>
+        <w:autoSpaceDE w:val="0"/>
+        <w:autoSpaceDN w:val="0"/>
+        <w:adjustRightInd w:val="0"/>
+        <w:rPr>
+          <w:rFonts w:ascii="Times-Roman~18+WVFWAV" w:hAnsi="Times-Roman~18+WVFWAV" w:cs="Times-Roman~18+WVFWAV"/>
+          <w:kern w:val="0"/>
+          <w:sz w:val="20"/>
+          <w:szCs w:val="20"/>
+        </w:rPr>
+      </w:pPr>
+      <w:r>
+        <w:rPr>
+          <w:rFonts w:ascii="Times-Roman~18+WVFWAV" w:hAnsi="Times-Roman~18+WVFWAV" w:cs="Times-Roman~18+WVFWAV" w:hint="eastAsia"/>
           <w:kern w:val="0"/>
           <w:sz w:val="20"/>
           <w:szCs w:val="20"/>
@@ -965,16 +2835,104 @@
       </w:r>
       <w:r>
         <w:rPr>
-          <w:rFonts w:ascii="Times-Roman~18+SJBAHA" w:hAnsi="Times-Roman~18+SJBAHA" w:cs="Times-Roman~18+SJBAHA"/>
-          <w:kern w:val="0"/>
-          <w:sz w:val="20"/>
-          <w:szCs w:val="20"/>
-        </w:rPr>
-        <w:t>system [8] developed in-house is used to manage the data</w:t>
-      </w:r>
-      <w:r>
-        <w:rPr>
-          <w:rFonts w:ascii="Times-Roman~18+SJBAHA" w:hAnsi="Times-Roman~18+SJBAHA" w:cs="Times-Roman~18+SJBAHA" w:hint="eastAsia"/>
+          <w:rFonts w:ascii="Times-Roman~18+WVFWAV" w:hAnsi="Times-Roman~18+WVFWAV" w:cs="Times-Roman~18+WVFWAV"/>
+          <w:kern w:val="0"/>
+          <w:sz w:val="20"/>
+          <w:szCs w:val="20"/>
+        </w:rPr>
+        <w:t xml:space="preserve">  Whichever one finishes first “wins”</w:t>
+      </w:r>
+    </w:p>
+    <w:p>
+      <w:pPr>
+        <w:autoSpaceDE w:val="0"/>
+        <w:autoSpaceDN w:val="0"/>
+        <w:adjustRightInd w:val="0"/>
+        <w:rPr>
+          <w:rFonts w:ascii="Times-Roman~18+WVFWAV" w:hAnsi="Times-Roman~18+WVFWAV" w:cs="Times-Roman~18+WVFWAV"/>
+          <w:kern w:val="0"/>
+          <w:sz w:val="20"/>
+          <w:szCs w:val="20"/>
+        </w:rPr>
+      </w:pPr>
+    </w:p>
+    <w:p>
+      <w:pPr>
+        <w:autoSpaceDE w:val="0"/>
+        <w:autoSpaceDN w:val="0"/>
+        <w:adjustRightInd w:val="0"/>
+        <w:rPr>
+          <w:rFonts w:ascii="Times-Roman~18+WVFWAV" w:hAnsi="Times-Roman~18+WVFWAV" w:cs="Times-Roman~18+WVFWAV"/>
+          <w:kern w:val="0"/>
+          <w:sz w:val="28"/>
+          <w:szCs w:val="28"/>
+        </w:rPr>
+      </w:pPr>
+      <w:r>
+        <w:rPr>
+          <w:rFonts w:ascii="Times-Roman~18+WVFWAV" w:hAnsi="Times-Roman~18+WVFWAV" w:cs="Times-Roman~18+WVFWAV" w:hint="eastAsia"/>
+          <w:kern w:val="0"/>
+          <w:sz w:val="28"/>
+          <w:szCs w:val="28"/>
+        </w:rPr>
+        <w:t>D</w:t>
+      </w:r>
+      <w:r>
+        <w:rPr>
+          <w:rFonts w:ascii="Times-Roman~18+WVFWAV" w:hAnsi="Times-Roman~18+WVFWAV" w:cs="Times-Roman~18+WVFWAV"/>
+          <w:kern w:val="0"/>
+          <w:sz w:val="28"/>
+          <w:szCs w:val="28"/>
+        </w:rPr>
+        <w:t>etail- Skipping Bad Records</w:t>
+      </w:r>
+    </w:p>
+    <w:p>
+      <w:pPr>
+        <w:autoSpaceDE w:val="0"/>
+        <w:autoSpaceDN w:val="0"/>
+        <w:adjustRightInd w:val="0"/>
+        <w:rPr>
+          <w:rFonts w:ascii="Times-Roman~18+WVFWAV" w:hAnsi="Times-Roman~18+WVFWAV" w:cs="Times-Roman~18+WVFWAV"/>
+          <w:kern w:val="0"/>
+          <w:sz w:val="20"/>
+          <w:szCs w:val="20"/>
+        </w:rPr>
+      </w:pPr>
+      <w:r>
+        <w:rPr>
+          <w:rFonts w:ascii="Times-Roman~18+WVFWAV" w:hAnsi="Times-Roman~18+WVFWAV" w:cs="Times-Roman~18+WVFWAV" w:hint="eastAsia"/>
+          <w:kern w:val="0"/>
+          <w:sz w:val="20"/>
+          <w:szCs w:val="20"/>
+        </w:rPr>
+        <w:t>R</w:t>
+      </w:r>
+      <w:r>
+        <w:rPr>
+          <w:rFonts w:ascii="Times-Roman~18+WVFWAV" w:hAnsi="Times-Roman~18+WVFWAV" w:cs="Times-Roman~18+WVFWAV"/>
+          <w:kern w:val="0"/>
+          <w:sz w:val="20"/>
+          <w:szCs w:val="20"/>
+        </w:rPr>
+        <w:t>ecords cause deterministic crashes</w:t>
+      </w:r>
+    </w:p>
+    <w:p>
+      <w:pPr>
+        <w:autoSpaceDE w:val="0"/>
+        <w:autoSpaceDN w:val="0"/>
+        <w:adjustRightInd w:val="0"/>
+        <w:rPr>
+          <w:rFonts w:ascii="Times-Roman~18+WVFWAV" w:hAnsi="Times-Roman~18+WVFWAV" w:cs="Times-Roman~18+WVFWAV"/>
+          <w:kern w:val="0"/>
+          <w:sz w:val="20"/>
+          <w:szCs w:val="20"/>
+        </w:rPr>
+      </w:pPr>
+      <w:r>
+        <w:rPr>
+          <w:rFonts w:ascii="Times-Roman~18+WVFWAV" w:hAnsi="Times-Roman~18+WVFWAV" w:cs="Times-Roman~18+WVFWAV" w:hint="eastAsia"/>
           <w:kern w:val="0"/>
           <w:sz w:val="20"/>
           <w:szCs w:val="20"/>
@@ -983,16 +2941,62 @@
       </w:r>
       <w:r>
         <w:rPr>
-          <w:rFonts w:ascii="Times-Roman~18+SJBAHA" w:hAnsi="Times-Roman~18+SJBAHA" w:cs="Times-Roman~18+SJBAHA"/>
-          <w:kern w:val="0"/>
-          <w:sz w:val="20"/>
-          <w:szCs w:val="20"/>
-        </w:rPr>
-        <w:t>stored on these disks. The file system uses replication to</w:t>
-      </w:r>
-      <w:r>
-        <w:rPr>
-          <w:rFonts w:ascii="Times-Roman~18+SJBAHA" w:hAnsi="Times-Roman~18+SJBAHA" w:cs="Times-Roman~18+SJBAHA" w:hint="eastAsia"/>
+          <w:rFonts w:ascii="Times-Roman~18+WVFWAV" w:hAnsi="Times-Roman~18+WVFWAV" w:cs="Times-Roman~18+WVFWAV"/>
+          <w:kern w:val="0"/>
+          <w:sz w:val="20"/>
+          <w:szCs w:val="20"/>
+        </w:rPr>
+        <w:t xml:space="preserve">  Best solutions to debug &amp; fix, but not always possible</w:t>
+      </w:r>
+    </w:p>
+    <w:p>
+      <w:pPr>
+        <w:autoSpaceDE w:val="0"/>
+        <w:autoSpaceDN w:val="0"/>
+        <w:adjustRightInd w:val="0"/>
+        <w:rPr>
+          <w:rFonts w:ascii="Times-Roman~18+WVFWAV" w:hAnsi="Times-Roman~18+WVFWAV" w:cs="Times-Roman~18+WVFWAV"/>
+          <w:kern w:val="0"/>
+          <w:sz w:val="20"/>
+          <w:szCs w:val="20"/>
+        </w:rPr>
+      </w:pPr>
+      <w:proofErr w:type="gramStart"/>
+      <w:r>
+        <w:rPr>
+          <w:rFonts w:ascii="Times-Roman~18+WVFWAV" w:hAnsi="Times-Roman~18+WVFWAV" w:cs="Times-Roman~18+WVFWAV"/>
+          <w:kern w:val="0"/>
+          <w:sz w:val="20"/>
+          <w:szCs w:val="20"/>
+        </w:rPr>
+        <w:t>Solution :</w:t>
+      </w:r>
+      <w:proofErr w:type="gramEnd"/>
+      <w:r>
+        <w:rPr>
+          <w:rFonts w:ascii="Times-Roman~18+WVFWAV" w:hAnsi="Times-Roman~18+WVFWAV" w:cs="Times-Roman~18+WVFWAV"/>
+          <w:kern w:val="0"/>
+          <w:sz w:val="20"/>
+          <w:szCs w:val="20"/>
+        </w:rPr>
+        <w:t xml:space="preserve"> Detect and skip</w:t>
+      </w:r>
+    </w:p>
+    <w:p>
+      <w:pPr>
+        <w:autoSpaceDE w:val="0"/>
+        <w:autoSpaceDN w:val="0"/>
+        <w:adjustRightInd w:val="0"/>
+        <w:rPr>
+          <w:rFonts w:ascii="Times-Roman~18+WVFWAV" w:hAnsi="Times-Roman~18+WVFWAV" w:cs="Times-Roman~18+WVFWAV" w:hint="eastAsia"/>
+          <w:kern w:val="0"/>
+          <w:sz w:val="20"/>
+          <w:szCs w:val="20"/>
+        </w:rPr>
+      </w:pPr>
+      <w:r>
+        <w:rPr>
+          <w:rFonts w:ascii="Times-Roman~18+WVFWAV" w:hAnsi="Times-Roman~18+WVFWAV" w:cs="Times-Roman~18+WVFWAV" w:hint="eastAsia"/>
           <w:kern w:val="0"/>
           <w:sz w:val="20"/>
           <w:szCs w:val="20"/>
@@ -1001,62 +3005,156 @@
       </w:r>
       <w:r>
         <w:rPr>
-          <w:rFonts w:ascii="Times-Roman~18+SJBAHA" w:hAnsi="Times-Roman~18+SJBAHA" w:cs="Times-Roman~18+SJBAHA"/>
-          <w:kern w:val="0"/>
-          <w:sz w:val="20"/>
-          <w:szCs w:val="20"/>
-        </w:rPr>
-        <w:t>provide availability and reliability on top of unreliable</w:t>
-      </w:r>
-    </w:p>
-    <w:p>
-      <w:pPr>
-        <w:autoSpaceDE w:val="0"/>
-        <w:autoSpaceDN w:val="0"/>
-        <w:adjustRightInd w:val="0"/>
-        <w:jc w:val="left"/>
-        <w:rPr>
-          <w:rFonts w:ascii="Times-Roman~18+SJBAHA" w:hAnsi="Times-Roman~18+SJBAHA" w:cs="Times-Roman~18+SJBAHA"/>
-          <w:kern w:val="0"/>
-          <w:sz w:val="20"/>
-          <w:szCs w:val="20"/>
-        </w:rPr>
-      </w:pPr>
-      <w:r>
-        <w:rPr>
-          <w:rFonts w:ascii="Times-Roman~18+SJBAHA" w:hAnsi="Times-Roman~18+SJBAHA" w:cs="Times-Roman~18+SJBAHA"/>
-          <w:kern w:val="0"/>
-          <w:sz w:val="20"/>
-          <w:szCs w:val="20"/>
-        </w:rPr>
-        <w:t>hardware.</w:t>
-      </w:r>
-    </w:p>
-    <w:p>
-      <w:pPr>
-        <w:autoSpaceDE w:val="0"/>
-        <w:autoSpaceDN w:val="0"/>
-        <w:adjustRightInd w:val="0"/>
-        <w:jc w:val="left"/>
-        <w:rPr>
-          <w:rFonts w:ascii="Times-Roman~18+SJBAHA" w:hAnsi="Times-Roman~18+SJBAHA" w:cs="Times-Roman~18+SJBAHA"/>
-          <w:kern w:val="0"/>
-          <w:sz w:val="20"/>
-          <w:szCs w:val="20"/>
-        </w:rPr>
-      </w:pPr>
-      <w:r>
-        <w:rPr>
-          <w:rFonts w:ascii="Times-Roman~18+SJBAHA" w:hAnsi="Times-Roman~18+SJBAHA" w:cs="Times-Roman~18+SJBAHA"/>
-          <w:kern w:val="0"/>
-          <w:sz w:val="20"/>
-          <w:szCs w:val="20"/>
-        </w:rPr>
-        <w:t>(5) Users submit jobs to a scheduling system. Each job</w:t>
-      </w:r>
-      <w:r>
-        <w:rPr>
-          <w:rFonts w:ascii="Times-Roman~18+SJBAHA" w:hAnsi="Times-Roman~18+SJBAHA" w:cs="Times-Roman~18+SJBAHA" w:hint="eastAsia"/>
+          <w:rFonts w:ascii="Times-Roman~18+WVFWAV" w:hAnsi="Times-Roman~18+WVFWAV" w:cs="Times-Roman~18+WVFWAV"/>
+          <w:kern w:val="0"/>
+          <w:sz w:val="20"/>
+          <w:szCs w:val="20"/>
+        </w:rPr>
+        <w:t xml:space="preserve">  If master sees two failures for same record</w:t>
+      </w:r>
+    </w:p>
+    <w:p>
+      <w:pPr>
+        <w:autoSpaceDE w:val="0"/>
+        <w:autoSpaceDN w:val="0"/>
+        <w:adjustRightInd w:val="0"/>
+        <w:ind w:firstLine="400"/>
+        <w:rPr>
+          <w:rFonts w:ascii="Times-Roman~18+WVFWAV" w:hAnsi="Times-Roman~18+WVFWAV" w:cs="Times-Roman~18+WVFWAV"/>
+          <w:kern w:val="0"/>
+          <w:sz w:val="20"/>
+          <w:szCs w:val="20"/>
+        </w:rPr>
+      </w:pPr>
+    </w:p>
+    <w:p>
+      <w:pPr>
+        <w:autoSpaceDE w:val="0"/>
+        <w:autoSpaceDN w:val="0"/>
+        <w:adjustRightInd w:val="0"/>
+        <w:rPr>
+          <w:rFonts w:ascii="Times-Roman~18+WVFWAV" w:hAnsi="Times-Roman~18+WVFWAV" w:cs="Times-Roman~18+WVFWAV"/>
+          <w:kern w:val="0"/>
+          <w:sz w:val="20"/>
+          <w:szCs w:val="20"/>
+        </w:rPr>
+      </w:pPr>
+      <w:r>
+        <w:rPr>
+          <w:rFonts w:ascii="Times-Roman~18+WVFWAV" w:hAnsi="Times-Roman~18+WVFWAV" w:cs="Times-Roman~18+WVFWAV"/>
+          <w:noProof/>
+          <w:kern w:val="0"/>
+          <w:sz w:val="20"/>
+          <w:szCs w:val="20"/>
+        </w:rPr>
+        <w:lastRenderedPageBreak/>
+        <w:drawing>
+          <wp:inline distT="0" distB="0" distL="0" distR="0" wp14:anchorId="70F2E23E" wp14:editId="25993113">
+            <wp:extent cx="3422650" cy="2717800"/>
+            <wp:effectExtent l="0" t="0" r="6350" b="6350"/>
+            <wp:docPr id="3" name="图片 3"/>
+            <wp:cNvGraphicFramePr>
+              <a:graphicFrameLocks xmlns:a="http://schemas.openxmlformats.org/drawingml/2006/main" noChangeAspect="1"/>
+            </wp:cNvGraphicFramePr>
+            <a:graphic xmlns:a="http://schemas.openxmlformats.org/drawingml/2006/main">
+              <a:graphicData uri="http://schemas.openxmlformats.org/drawingml/2006/picture">
+                <pic:pic xmlns:pic="http://schemas.openxmlformats.org/drawingml/2006/picture">
+                  <pic:nvPicPr>
+                    <pic:cNvPr id="0" name="Picture 3"/>
+                    <pic:cNvPicPr>
+                      <a:picLocks noChangeAspect="1" noChangeArrowheads="1"/>
+                    </pic:cNvPicPr>
+                  </pic:nvPicPr>
+                  <pic:blipFill>
+                    <a:blip r:embed="rId6">
+                      <a:extLst>
+                        <a:ext uri="{28A0092B-C50C-407E-A947-70E740481C1C}">
+                          <a14:useLocalDpi xmlns:a14="http://schemas.microsoft.com/office/drawing/2010/main" val="0"/>
+                        </a:ext>
+                      </a:extLst>
+                    </a:blip>
+                    <a:srcRect/>
+                    <a:stretch>
+                      <a:fillRect/>
+                    </a:stretch>
+                  </pic:blipFill>
+                  <pic:spPr bwMode="auto">
+                    <a:xfrm>
+                      <a:off x="0" y="0"/>
+                      <a:ext cx="3422650" cy="2717800"/>
+                    </a:xfrm>
+                    <a:prstGeom prst="rect">
+                      <a:avLst/>
+                    </a:prstGeom>
+                    <a:noFill/>
+                    <a:ln>
+                      <a:noFill/>
+                    </a:ln>
+                  </pic:spPr>
+                </pic:pic>
+              </a:graphicData>
+            </a:graphic>
+          </wp:inline>
+        </w:drawing>
+      </w:r>
+    </w:p>
+    <w:p>
+      <w:pPr>
+        <w:autoSpaceDE w:val="0"/>
+        <w:autoSpaceDN w:val="0"/>
+        <w:adjustRightInd w:val="0"/>
+        <w:rPr>
+          <w:rFonts w:ascii="Times-Roman~18+WVFWAV" w:hAnsi="Times-Roman~18+WVFWAV" w:cs="Times-Roman~18+WVFWAV"/>
+          <w:kern w:val="0"/>
+          <w:sz w:val="20"/>
+          <w:szCs w:val="20"/>
+        </w:rPr>
+      </w:pPr>
+      <w:proofErr w:type="spellStart"/>
+      <w:r>
+        <w:rPr>
+          <w:rFonts w:ascii="Times-Roman~18+WVFWAV" w:hAnsi="Times-Roman~18+WVFWAV" w:cs="Times-Roman~18+WVFWAV" w:hint="eastAsia"/>
+          <w:kern w:val="0"/>
+          <w:sz w:val="20"/>
+          <w:szCs w:val="20"/>
+        </w:rPr>
+        <w:t>M</w:t>
+      </w:r>
+      <w:r>
+        <w:rPr>
+          <w:rFonts w:ascii="Times-Roman~18+WVFWAV" w:hAnsi="Times-Roman~18+WVFWAV" w:cs="Times-Roman~18+WVFWAV"/>
+          <w:kern w:val="0"/>
+          <w:sz w:val="20"/>
+          <w:szCs w:val="20"/>
+        </w:rPr>
+        <w:t>R_Grep</w:t>
+      </w:r>
+      <w:proofErr w:type="spellEnd"/>
+    </w:p>
+    <w:p>
+      <w:pPr>
+        <w:autoSpaceDE w:val="0"/>
+        <w:autoSpaceDN w:val="0"/>
+        <w:adjustRightInd w:val="0"/>
+        <w:rPr>
+          <w:rFonts w:ascii="Times-Roman~18+WVFWAV" w:hAnsi="Times-Roman~18+WVFWAV" w:cs="Times-Roman~18+WVFWAV"/>
+          <w:kern w:val="0"/>
+          <w:sz w:val="20"/>
+          <w:szCs w:val="20"/>
+        </w:rPr>
+      </w:pPr>
+      <w:r>
+        <w:rPr>
+          <w:rFonts w:ascii="Times-Roman~18+WVFWAV" w:hAnsi="Times-Roman~18+WVFWAV" w:cs="Times-Roman~18+WVFWAV" w:hint="eastAsia"/>
+          <w:kern w:val="0"/>
+          <w:sz w:val="20"/>
+          <w:szCs w:val="20"/>
+        </w:rPr>
+        <w:t>Locality</w:t>
+      </w:r>
+      <w:r>
+        <w:rPr>
+          <w:rFonts w:ascii="Times-Roman~18+WVFWAV" w:hAnsi="Times-Roman~18+WVFWAV" w:cs="Times-Roman~18+WVFWAV"/>
           <w:kern w:val="0"/>
           <w:sz w:val="20"/>
           <w:szCs w:val="20"/>
@@ -1065,16 +3163,38 @@
       </w:r>
       <w:r>
         <w:rPr>
-          <w:rFonts w:ascii="Times-Roman~18+SJBAHA" w:hAnsi="Times-Roman~18+SJBAHA" w:cs="Times-Roman~18+SJBAHA"/>
-          <w:kern w:val="0"/>
-          <w:sz w:val="20"/>
-          <w:szCs w:val="20"/>
-        </w:rPr>
-        <w:t>consists of a set of tasks, and is mapped by the scheduler</w:t>
-      </w:r>
-      <w:r>
-        <w:rPr>
-          <w:rFonts w:ascii="Times-Roman~18+SJBAHA" w:hAnsi="Times-Roman~18+SJBAHA" w:cs="Times-Roman~18+SJBAHA" w:hint="eastAsia"/>
+          <w:rFonts w:ascii="Times-Roman~18+WVFWAV" w:hAnsi="Times-Roman~18+WVFWAV" w:cs="Times-Roman~18+WVFWAV" w:hint="eastAsia"/>
+          <w:kern w:val="0"/>
+          <w:sz w:val="20"/>
+          <w:szCs w:val="20"/>
+        </w:rPr>
+        <w:t>opt</w:t>
+      </w:r>
+      <w:r>
+        <w:rPr>
+          <w:rFonts w:ascii="Times-Roman~18+WVFWAV" w:hAnsi="Times-Roman~18+WVFWAV" w:cs="Times-Roman~18+WVFWAV"/>
+          <w:kern w:val="0"/>
+          <w:sz w:val="20"/>
+          <w:szCs w:val="20"/>
+        </w:rPr>
+        <w:t>imization helps:</w:t>
+      </w:r>
+    </w:p>
+    <w:p>
+      <w:pPr>
+        <w:autoSpaceDE w:val="0"/>
+        <w:autoSpaceDN w:val="0"/>
+        <w:adjustRightInd w:val="0"/>
+        <w:rPr>
+          <w:rFonts w:ascii="Times-Roman~18+WVFWAV" w:hAnsi="Times-Roman~18+WVFWAV" w:cs="Times-Roman~18+WVFWAV"/>
+          <w:kern w:val="0"/>
+          <w:sz w:val="20"/>
+          <w:szCs w:val="20"/>
+        </w:rPr>
+      </w:pPr>
+      <w:r>
+        <w:rPr>
+          <w:rFonts w:ascii="Times-Roman~18+WVFWAV" w:hAnsi="Times-Roman~18+WVFWAV" w:cs="Times-Roman~18+WVFWAV" w:hint="eastAsia"/>
           <w:kern w:val="0"/>
           <w:sz w:val="20"/>
           <w:szCs w:val="20"/>
@@ -1083,27 +3203,432 @@
       </w:r>
       <w:r>
         <w:rPr>
-          <w:rFonts w:ascii="Times-Roman~18+SJBAHA" w:hAnsi="Times-Roman~18+SJBAHA" w:cs="Times-Roman~18+SJBAHA"/>
-          <w:kern w:val="0"/>
-          <w:sz w:val="20"/>
-          <w:szCs w:val="20"/>
-        </w:rPr>
-        <w:t>to a set of available machines within a cluster.</w:t>
-      </w:r>
-    </w:p>
-    <w:p>
-      <w:pPr>
-        <w:autoSpaceDE w:val="0"/>
-        <w:autoSpaceDN w:val="0"/>
-        <w:adjustRightInd w:val="0"/>
-        <w:jc w:val="left"/>
-        <w:rPr>
-          <w:rFonts w:ascii="Times-Roman~18+WVFWAV" w:hAnsi="Times-Roman~18+WVFWAV" w:cs="Times-Roman~18+WVFWAV" w:hint="eastAsia"/>
-          <w:kern w:val="0"/>
-          <w:sz w:val="20"/>
-          <w:szCs w:val="20"/>
-        </w:rPr>
-      </w:pPr>
+          <w:rFonts w:ascii="Times-Roman~18+WVFWAV" w:hAnsi="Times-Roman~18+WVFWAV" w:cs="Times-Roman~18+WVFWAV"/>
+          <w:kern w:val="0"/>
+          <w:sz w:val="20"/>
+          <w:szCs w:val="20"/>
+        </w:rPr>
+        <w:t xml:space="preserve"> 1800 machines read 1 TB of data at peak of ~31 GB / s</w:t>
+      </w:r>
+    </w:p>
+    <w:p>
+      <w:pPr>
+        <w:autoSpaceDE w:val="0"/>
+        <w:autoSpaceDN w:val="0"/>
+        <w:adjustRightInd w:val="0"/>
+        <w:rPr>
+          <w:rFonts w:ascii="Times-Roman~18+WVFWAV" w:hAnsi="Times-Roman~18+WVFWAV" w:cs="Times-Roman~18+WVFWAV"/>
+          <w:kern w:val="0"/>
+          <w:sz w:val="20"/>
+          <w:szCs w:val="20"/>
+        </w:rPr>
+      </w:pPr>
+      <w:r>
+        <w:rPr>
+          <w:rFonts w:ascii="Times-Roman~18+WVFWAV" w:hAnsi="Times-Roman~18+WVFWAV" w:cs="Times-Roman~18+WVFWAV" w:hint="eastAsia"/>
+          <w:kern w:val="0"/>
+          <w:sz w:val="20"/>
+          <w:szCs w:val="20"/>
+        </w:rPr>
+        <w:t xml:space="preserve"> </w:t>
+      </w:r>
+      <w:r>
+        <w:rPr>
+          <w:rFonts w:ascii="Times-Roman~18+WVFWAV" w:hAnsi="Times-Roman~18+WVFWAV" w:cs="Times-Roman~18+WVFWAV"/>
+          <w:kern w:val="0"/>
+          <w:sz w:val="20"/>
+          <w:szCs w:val="20"/>
+        </w:rPr>
+        <w:t xml:space="preserve"> Without this, rack switches would limit to 10 GB / s</w:t>
+      </w:r>
+    </w:p>
+    <w:p>
+      <w:pPr>
+        <w:autoSpaceDE w:val="0"/>
+        <w:autoSpaceDN w:val="0"/>
+        <w:adjustRightInd w:val="0"/>
+        <w:rPr>
+          <w:rFonts w:ascii="Times-Roman~18+WVFWAV" w:hAnsi="Times-Roman~18+WVFWAV" w:cs="Times-Roman~18+WVFWAV"/>
+          <w:kern w:val="0"/>
+          <w:sz w:val="20"/>
+          <w:szCs w:val="20"/>
+        </w:rPr>
+      </w:pPr>
+      <w:r>
+        <w:rPr>
+          <w:rFonts w:ascii="Times-Roman~18+WVFWAV" w:hAnsi="Times-Roman~18+WVFWAV" w:cs="Times-Roman~18+WVFWAV" w:hint="eastAsia"/>
+          <w:kern w:val="0"/>
+          <w:sz w:val="20"/>
+          <w:szCs w:val="20"/>
+        </w:rPr>
+        <w:t>S</w:t>
+      </w:r>
+      <w:r>
+        <w:rPr>
+          <w:rFonts w:ascii="Times-Roman~18+WVFWAV" w:hAnsi="Times-Roman~18+WVFWAV" w:cs="Times-Roman~18+WVFWAV"/>
+          <w:kern w:val="0"/>
+          <w:sz w:val="20"/>
+          <w:szCs w:val="20"/>
+        </w:rPr>
+        <w:t>tartup overhead is significant for short jobs</w:t>
+      </w:r>
+    </w:p>
+    <w:p>
+      <w:pPr>
+        <w:autoSpaceDE w:val="0"/>
+        <w:autoSpaceDN w:val="0"/>
+        <w:adjustRightInd w:val="0"/>
+        <w:rPr>
+          <w:rFonts w:ascii="Times-Roman~18+WVFWAV" w:hAnsi="Times-Roman~18+WVFWAV" w:cs="Times-Roman~18+WVFWAV"/>
+          <w:kern w:val="0"/>
+          <w:sz w:val="20"/>
+          <w:szCs w:val="20"/>
+        </w:rPr>
+      </w:pPr>
+      <w:r>
+        <w:rPr>
+          <w:rFonts w:ascii="Times-Roman~18+WVFWAV" w:hAnsi="Times-Roman~18+WVFWAV" w:cs="Times-Roman~18+WVFWAV" w:hint="eastAsia"/>
+          <w:kern w:val="0"/>
+          <w:sz w:val="20"/>
+          <w:szCs w:val="20"/>
+        </w:rPr>
+        <w:t xml:space="preserve"> </w:t>
+      </w:r>
+      <w:r>
+        <w:rPr>
+          <w:rFonts w:ascii="Times-Roman~18+WVFWAV" w:hAnsi="Times-Roman~18+WVFWAV" w:cs="Times-Roman~18+WVFWAV"/>
+          <w:kern w:val="0"/>
+          <w:sz w:val="20"/>
+          <w:szCs w:val="20"/>
+        </w:rPr>
+        <w:t xml:space="preserve"> Propagation of the program to all worker machine</w:t>
+      </w:r>
+    </w:p>
+    <w:p>
+      <w:pPr>
+        <w:autoSpaceDE w:val="0"/>
+        <w:autoSpaceDN w:val="0"/>
+        <w:adjustRightInd w:val="0"/>
+        <w:rPr>
+          <w:rFonts w:ascii="Times-Roman~18+WVFWAV" w:hAnsi="Times-Roman~18+WVFWAV" w:cs="Times-Roman~18+WVFWAV"/>
+          <w:kern w:val="0"/>
+          <w:sz w:val="20"/>
+          <w:szCs w:val="20"/>
+        </w:rPr>
+      </w:pPr>
+    </w:p>
+    <w:p>
+      <w:pPr>
+        <w:autoSpaceDE w:val="0"/>
+        <w:autoSpaceDN w:val="0"/>
+        <w:adjustRightInd w:val="0"/>
+        <w:rPr>
+          <w:rFonts w:ascii="Times-Roman~18+WVFWAV" w:hAnsi="Times-Roman~18+WVFWAV" w:cs="Times-Roman~18+WVFWAV"/>
+          <w:kern w:val="0"/>
+          <w:sz w:val="20"/>
+          <w:szCs w:val="20"/>
+        </w:rPr>
+      </w:pPr>
+    </w:p>
+    <w:p>
+      <w:pPr>
+        <w:autoSpaceDE w:val="0"/>
+        <w:autoSpaceDN w:val="0"/>
+        <w:adjustRightInd w:val="0"/>
+        <w:rPr>
+          <w:rFonts w:ascii="Times-Roman~18+WVFWAV" w:hAnsi="Times-Roman~18+WVFWAV" w:cs="Times-Roman~18+WVFWAV" w:hint="eastAsia"/>
+          <w:kern w:val="0"/>
+          <w:sz w:val="20"/>
+          <w:szCs w:val="20"/>
+        </w:rPr>
+      </w:pPr>
+    </w:p>
+    <w:p>
+      <w:pPr>
+        <w:autoSpaceDE w:val="0"/>
+        <w:autoSpaceDN w:val="0"/>
+        <w:adjustRightInd w:val="0"/>
+        <w:ind w:firstLine="400"/>
+        <w:rPr>
+          <w:rFonts w:ascii="Times-Roman~18+WVFWAV" w:hAnsi="Times-Roman~18+WVFWAV" w:cs="Times-Roman~18+WVFWAV"/>
+          <w:kern w:val="0"/>
+          <w:sz w:val="20"/>
+          <w:szCs w:val="20"/>
+        </w:rPr>
+      </w:pPr>
+    </w:p>
+    <w:p>
+      <w:pPr>
+        <w:autoSpaceDE w:val="0"/>
+        <w:autoSpaceDN w:val="0"/>
+        <w:adjustRightInd w:val="0"/>
+        <w:ind w:firstLine="400"/>
+        <w:rPr>
+          <w:rFonts w:ascii="Times-Roman~18+WVFWAV" w:hAnsi="Times-Roman~18+WVFWAV" w:cs="Times-Roman~18+WVFWAV"/>
+          <w:kern w:val="0"/>
+          <w:sz w:val="20"/>
+          <w:szCs w:val="20"/>
+        </w:rPr>
+      </w:pPr>
+    </w:p>
+    <w:p>
+      <w:pPr>
+        <w:autoSpaceDE w:val="0"/>
+        <w:autoSpaceDN w:val="0"/>
+        <w:adjustRightInd w:val="0"/>
+        <w:ind w:firstLine="400"/>
+        <w:rPr>
+          <w:rFonts w:ascii="Times-Roman~18+WVFWAV" w:hAnsi="Times-Roman~18+WVFWAV" w:cs="Times-Roman~18+WVFWAV"/>
+          <w:kern w:val="0"/>
+          <w:sz w:val="20"/>
+          <w:szCs w:val="20"/>
+        </w:rPr>
+      </w:pPr>
+    </w:p>
+    <w:p>
+      <w:pPr>
+        <w:autoSpaceDE w:val="0"/>
+        <w:autoSpaceDN w:val="0"/>
+        <w:adjustRightInd w:val="0"/>
+        <w:ind w:firstLine="400"/>
+        <w:rPr>
+          <w:rFonts w:ascii="Times-Roman~18+WVFWAV" w:hAnsi="Times-Roman~18+WVFWAV" w:cs="Times-Roman~18+WVFWAV"/>
+          <w:kern w:val="0"/>
+          <w:sz w:val="20"/>
+          <w:szCs w:val="20"/>
+        </w:rPr>
+      </w:pPr>
+    </w:p>
+    <w:p>
+      <w:pPr>
+        <w:autoSpaceDE w:val="0"/>
+        <w:autoSpaceDN w:val="0"/>
+        <w:adjustRightInd w:val="0"/>
+        <w:ind w:firstLine="400"/>
+        <w:rPr>
+          <w:rFonts w:ascii="Times-Roman~18+WVFWAV" w:hAnsi="Times-Roman~18+WVFWAV" w:cs="Times-Roman~18+WVFWAV"/>
+          <w:kern w:val="0"/>
+          <w:sz w:val="20"/>
+          <w:szCs w:val="20"/>
+        </w:rPr>
+      </w:pPr>
+    </w:p>
+    <w:p>
+      <w:pPr>
+        <w:autoSpaceDE w:val="0"/>
+        <w:autoSpaceDN w:val="0"/>
+        <w:adjustRightInd w:val="0"/>
+        <w:ind w:firstLine="400"/>
+        <w:rPr>
+          <w:rFonts w:ascii="Times-Roman~18+WVFWAV" w:hAnsi="Times-Roman~18+WVFWAV" w:cs="Times-Roman~18+WVFWAV"/>
+          <w:kern w:val="0"/>
+          <w:sz w:val="20"/>
+          <w:szCs w:val="20"/>
+        </w:rPr>
+      </w:pPr>
+    </w:p>
+    <w:p>
+      <w:pPr>
+        <w:autoSpaceDE w:val="0"/>
+        <w:autoSpaceDN w:val="0"/>
+        <w:adjustRightInd w:val="0"/>
+        <w:ind w:firstLine="400"/>
+        <w:rPr>
+          <w:rFonts w:ascii="Times-Roman~18+WVFWAV" w:hAnsi="Times-Roman~18+WVFWAV" w:cs="Times-Roman~18+WVFWAV"/>
+          <w:kern w:val="0"/>
+          <w:sz w:val="20"/>
+          <w:szCs w:val="20"/>
+        </w:rPr>
+      </w:pPr>
+    </w:p>
+    <w:p>
+      <w:pPr>
+        <w:autoSpaceDE w:val="0"/>
+        <w:autoSpaceDN w:val="0"/>
+        <w:adjustRightInd w:val="0"/>
+        <w:ind w:firstLine="400"/>
+        <w:rPr>
+          <w:rFonts w:ascii="Times-Roman~18+WVFWAV" w:hAnsi="Times-Roman~18+WVFWAV" w:cs="Times-Roman~18+WVFWAV"/>
+          <w:kern w:val="0"/>
+          <w:sz w:val="20"/>
+          <w:szCs w:val="20"/>
+        </w:rPr>
+      </w:pPr>
+    </w:p>
+    <w:p>
+      <w:pPr>
+        <w:autoSpaceDE w:val="0"/>
+        <w:autoSpaceDN w:val="0"/>
+        <w:adjustRightInd w:val="0"/>
+        <w:ind w:firstLine="400"/>
+        <w:rPr>
+          <w:rFonts w:ascii="Times-Roman~18+WVFWAV" w:hAnsi="Times-Roman~18+WVFWAV" w:cs="Times-Roman~18+WVFWAV"/>
+          <w:kern w:val="0"/>
+          <w:sz w:val="20"/>
+          <w:szCs w:val="20"/>
+        </w:rPr>
+      </w:pPr>
+    </w:p>
+    <w:p>
+      <w:pPr>
+        <w:autoSpaceDE w:val="0"/>
+        <w:autoSpaceDN w:val="0"/>
+        <w:adjustRightInd w:val="0"/>
+        <w:ind w:firstLine="400"/>
+        <w:rPr>
+          <w:rFonts w:ascii="Times-Roman~18+WVFWAV" w:hAnsi="Times-Roman~18+WVFWAV" w:cs="Times-Roman~18+WVFWAV"/>
+          <w:kern w:val="0"/>
+          <w:sz w:val="20"/>
+          <w:szCs w:val="20"/>
+        </w:rPr>
+      </w:pPr>
+      <w:proofErr w:type="spellStart"/>
+      <w:r>
+        <w:rPr>
+          <w:rFonts w:ascii="Times-Roman~18+WVFWAV" w:hAnsi="Times-Roman~18+WVFWAV" w:cs="Times-Roman~18+WVFWAV"/>
+          <w:kern w:val="0"/>
+          <w:sz w:val="20"/>
+          <w:szCs w:val="20"/>
+        </w:rPr>
+        <w:t>MR_Sort</w:t>
+      </w:r>
+      <w:proofErr w:type="spellEnd"/>
+    </w:p>
+    <w:p>
+      <w:pPr>
+        <w:autoSpaceDE w:val="0"/>
+        <w:autoSpaceDN w:val="0"/>
+        <w:adjustRightInd w:val="0"/>
+        <w:ind w:firstLine="400"/>
+        <w:rPr>
+          <w:rFonts w:ascii="Times-Roman~18+WVFWAV" w:hAnsi="Times-Roman~18+WVFWAV" w:cs="Times-Roman~18+WVFWAV"/>
+          <w:kern w:val="0"/>
+          <w:sz w:val="20"/>
+          <w:szCs w:val="20"/>
+        </w:rPr>
+      </w:pPr>
+      <w:r>
+        <w:rPr>
+          <w:rFonts w:ascii="Times-Roman~18+WVFWAV" w:hAnsi="Times-Roman~18+WVFWAV" w:cs="Times-Roman~18+WVFWAV" w:hint="eastAsia"/>
+          <w:kern w:val="0"/>
+          <w:sz w:val="20"/>
+          <w:szCs w:val="20"/>
+        </w:rPr>
+        <w:t>B</w:t>
+      </w:r>
+      <w:r>
+        <w:rPr>
+          <w:rFonts w:ascii="Times-Roman~18+WVFWAV" w:hAnsi="Times-Roman~18+WVFWAV" w:cs="Times-Roman~18+WVFWAV"/>
+          <w:kern w:val="0"/>
+          <w:sz w:val="20"/>
+          <w:szCs w:val="20"/>
+        </w:rPr>
+        <w:t>ackup tasks</w:t>
+      </w:r>
+    </w:p>
+    <w:p>
+      <w:pPr>
+        <w:autoSpaceDE w:val="0"/>
+        <w:autoSpaceDN w:val="0"/>
+        <w:adjustRightInd w:val="0"/>
+        <w:ind w:firstLine="400"/>
+        <w:rPr>
+          <w:rFonts w:ascii="Times-Roman~18+WVFWAV" w:hAnsi="Times-Roman~18+WVFWAV" w:cs="Times-Roman~18+WVFWAV" w:hint="eastAsia"/>
+          <w:kern w:val="0"/>
+          <w:sz w:val="20"/>
+          <w:szCs w:val="20"/>
+        </w:rPr>
+      </w:pPr>
+      <w:r>
+        <w:rPr>
+          <w:rFonts w:ascii="Times-Roman~18+WVFWAV" w:hAnsi="Times-Roman~18+WVFWAV" w:cs="Times-Roman~18+WVFWAV" w:hint="eastAsia"/>
+          <w:kern w:val="0"/>
+          <w:sz w:val="20"/>
+          <w:szCs w:val="20"/>
+        </w:rPr>
+        <w:t>F</w:t>
+      </w:r>
+      <w:r>
+        <w:rPr>
+          <w:rFonts w:ascii="Times-Roman~18+WVFWAV" w:hAnsi="Times-Roman~18+WVFWAV" w:cs="Times-Roman~18+WVFWAV"/>
+          <w:kern w:val="0"/>
+          <w:sz w:val="20"/>
+          <w:szCs w:val="20"/>
+        </w:rPr>
+        <w:t>ailures</w:t>
+      </w:r>
+    </w:p>
+    <w:p>
+      <w:pPr>
+        <w:autoSpaceDE w:val="0"/>
+        <w:autoSpaceDN w:val="0"/>
+        <w:adjustRightInd w:val="0"/>
+        <w:ind w:firstLine="400"/>
+        <w:rPr>
+          <w:rFonts w:ascii="Times-Roman~18+WVFWAV" w:hAnsi="Times-Roman~18+WVFWAV" w:cs="Times-Roman~18+WVFWAV" w:hint="eastAsia"/>
+          <w:kern w:val="0"/>
+          <w:sz w:val="20"/>
+          <w:szCs w:val="20"/>
+        </w:rPr>
+      </w:pPr>
+      <w:r>
+        <w:rPr>
+          <w:rFonts w:ascii="Times-Roman~18+WVFWAV" w:hAnsi="Times-Roman~18+WVFWAV" w:cs="Times-Roman~18+WVFWAV"/>
+          <w:noProof/>
+          <w:kern w:val="0"/>
+          <w:sz w:val="20"/>
+          <w:szCs w:val="20"/>
+        </w:rPr>
+        <w:lastRenderedPageBreak/>
+        <w:drawing>
+          <wp:inline distT="0" distB="0" distL="0" distR="0" wp14:anchorId="4ACCA31D" wp14:editId="7AD0DF9A">
+            <wp:extent cx="5274310" cy="2877820"/>
+            <wp:effectExtent l="0" t="0" r="2540" b="0"/>
+            <wp:docPr id="2" name="图片 2"/>
+            <wp:cNvGraphicFramePr>
+              <a:graphicFrameLocks xmlns:a="http://schemas.openxmlformats.org/drawingml/2006/main" noChangeAspect="1"/>
+            </wp:cNvGraphicFramePr>
+            <a:graphic xmlns:a="http://schemas.openxmlformats.org/drawingml/2006/main">
+              <a:graphicData uri="http://schemas.openxmlformats.org/drawingml/2006/picture">
+                <pic:pic xmlns:pic="http://schemas.openxmlformats.org/drawingml/2006/picture">
+                  <pic:nvPicPr>
+                    <pic:cNvPr id="0" name="Picture 2"/>
+                    <pic:cNvPicPr>
+                      <a:picLocks noChangeAspect="1" noChangeArrowheads="1"/>
+                    </pic:cNvPicPr>
+                  </pic:nvPicPr>
+                  <pic:blipFill>
+                    <a:blip r:embed="rId7">
+                      <a:extLst>
+                        <a:ext uri="{28A0092B-C50C-407E-A947-70E740481C1C}">
+                          <a14:useLocalDpi xmlns:a14="http://schemas.microsoft.com/office/drawing/2010/main" val="0"/>
+                        </a:ext>
+                      </a:extLst>
+                    </a:blip>
+                    <a:srcRect/>
+                    <a:stretch>
+                      <a:fillRect/>
+                    </a:stretch>
+                  </pic:blipFill>
+                  <pic:spPr bwMode="auto">
+                    <a:xfrm>
+                      <a:off x="0" y="0"/>
+                      <a:ext cx="5274310" cy="2877820"/>
+                    </a:xfrm>
+                    <a:prstGeom prst="rect">
+                      <a:avLst/>
+                    </a:prstGeom>
+                    <a:noFill/>
+                    <a:ln>
+                      <a:noFill/>
+                    </a:ln>
+                  </pic:spPr>
+                </pic:pic>
+              </a:graphicData>
+            </a:graphic>
+          </wp:inline>
+        </w:drawing>
+      </w:r>
     </w:p>
     <w:sectPr>
       <w:pgSz w:w="11906" w:h="16838"/>
@@ -1113,6 +3638,359 @@
     </w:sectPr>
   </w:body>
 </w:document>
+</file>
+
+<file path=word/numbering.xml><?xml version="1.0" encoding="utf-8"?>
+<w:numbering xmlns:wpc="http://schemas.microsoft.com/office/word/2010/wordprocessingCanvas" xmlns:cx="http://schemas.microsoft.com/office/drawing/2014/chartex" xmlns:cx1="http://schemas.microsoft.com/office/drawing/2015/9/8/chartex" xmlns:cx2="http://schemas.microsoft.com/office/drawing/2015/10/21/chartex" xmlns:cx3="http://schemas.microsoft.com/office/drawing/2016/5/9/chartex" xmlns:cx4="http://schemas.microsoft.com/office/drawing/2016/5/10/chartex" xmlns:cx5="http://schemas.microsoft.com/office/drawing/2016/5/11/chartex" xmlns:cx6="http://schemas.microsoft.com/office/drawing/2016/5/12/chartex" xmlns:cx7="http://schemas.microsoft.com/office/drawing/2016/5/13/chartex" xmlns:cx8="http://schemas.microsoft.com/office/drawing/2016/5/14/chartex" xmlns:mc="http://schemas.openxmlformats.org/markup-compatibility/2006" xmlns:aink="http://schemas.microsoft.com/office/drawing/2016/ink" xmlns:am3d="http://schemas.microsoft.com/office/drawing/2017/model3d" xmlns:o="urn:schemas-microsoft-com:office:office" xmlns:r="http://schemas.openxmlformats.org/officeDocument/2006/relationships" xmlns:m="http://schemas.openxmlformats.org/officeDocument/2006/math" xmlns:v="urn:schemas-microsoft-com:vml" xmlns:wp14="http://schemas.microsoft.com/office/word/2010/wordprocessingDrawing" xmlns:wp="http://schemas.openxmlformats.org/drawingml/2006/wordprocessingDrawing" xmlns:w10="urn:schemas-microsoft-com:office:word" xmlns:w="http://schemas.openxmlformats.org/wordprocessingml/2006/main" xmlns:w14="http://schemas.microsoft.com/office/word/2010/wordml" xmlns:w15="http://schemas.microsoft.com/office/word/2012/wordml" xmlns:w16cex="http://schemas.microsoft.com/office/word/2018/wordml/cex" xmlns:w16cid="http://schemas.microsoft.com/office/word/2016/wordml/cid" xmlns:w16="http://schemas.microsoft.com/office/word/2018/wordml" xmlns:w16sdtdh="http://schemas.microsoft.com/office/word/2020/wordml/sdtdatahash" xmlns:w16se="http://schemas.microsoft.com/office/word/2015/wordml/symex" xmlns:wpg="http://schemas.microsoft.com/office/word/2010/wordprocessingGroup" xmlns:wpi="http://schemas.microsoft.com/office/word/2010/wordprocessingInk" xmlns:wne="http://schemas.microsoft.com/office/word/2006/wordml" xmlns:wps="http://schemas.microsoft.com/office/word/2010/wordprocessingShape" mc:Ignorable="w14 w15 w16se w16cid w16 w16cex w16sdtdh wp14">
+  <w:abstractNum w:abstractNumId="0" w15:restartNumberingAfterBreak="0">
+    <w:nsid w:val="22427DA4"/>
+    <w:multiLevelType w:val="hybridMultilevel"/>
+    <w:tmpl w:val="A4AC06DC"/>
+    <w:lvl w:ilvl="0" w:tplc="04090001">
+      <w:start w:val="1"/>
+      <w:numFmt w:val="bullet"/>
+      <w:lvlText w:val=""/>
+      <w:lvlJc w:val="left"/>
+      <w:pPr>
+        <w:ind w:left="420" w:hanging="420"/>
+      </w:pPr>
+      <w:rPr>
+        <w:rFonts w:ascii="Wingdings" w:hAnsi="Wingdings" w:hint="default"/>
+      </w:rPr>
+    </w:lvl>
+    <w:lvl w:ilvl="1" w:tplc="04090003" w:tentative="1">
+      <w:start w:val="1"/>
+      <w:numFmt w:val="bullet"/>
+      <w:lvlText w:val=""/>
+      <w:lvlJc w:val="left"/>
+      <w:pPr>
+        <w:ind w:left="840" w:hanging="420"/>
+      </w:pPr>
+      <w:rPr>
+        <w:rFonts w:ascii="Wingdings" w:hAnsi="Wingdings" w:hint="default"/>
+      </w:rPr>
+    </w:lvl>
+    <w:lvl w:ilvl="2" w:tplc="04090005" w:tentative="1">
+      <w:start w:val="1"/>
+      <w:numFmt w:val="bullet"/>
+      <w:lvlText w:val=""/>
+      <w:lvlJc w:val="left"/>
+      <w:pPr>
+        <w:ind w:left="1260" w:hanging="420"/>
+      </w:pPr>
+      <w:rPr>
+        <w:rFonts w:ascii="Wingdings" w:hAnsi="Wingdings" w:hint="default"/>
+      </w:rPr>
+    </w:lvl>
+    <w:lvl w:ilvl="3" w:tplc="04090001" w:tentative="1">
+      <w:start w:val="1"/>
+      <w:numFmt w:val="bullet"/>
+      <w:lvlText w:val=""/>
+      <w:lvlJc w:val="left"/>
+      <w:pPr>
+        <w:ind w:left="1680" w:hanging="420"/>
+      </w:pPr>
+      <w:rPr>
+        <w:rFonts w:ascii="Wingdings" w:hAnsi="Wingdings" w:hint="default"/>
+      </w:rPr>
+    </w:lvl>
+    <w:lvl w:ilvl="4" w:tplc="04090003" w:tentative="1">
+      <w:start w:val="1"/>
+      <w:numFmt w:val="bullet"/>
+      <w:lvlText w:val=""/>
+      <w:lvlJc w:val="left"/>
+      <w:pPr>
+        <w:ind w:left="2100" w:hanging="420"/>
+      </w:pPr>
+      <w:rPr>
+        <w:rFonts w:ascii="Wingdings" w:hAnsi="Wingdings" w:hint="default"/>
+      </w:rPr>
+    </w:lvl>
+    <w:lvl w:ilvl="5" w:tplc="04090005" w:tentative="1">
+      <w:start w:val="1"/>
+      <w:numFmt w:val="bullet"/>
+      <w:lvlText w:val=""/>
+      <w:lvlJc w:val="left"/>
+      <w:pPr>
+        <w:ind w:left="2520" w:hanging="420"/>
+      </w:pPr>
+      <w:rPr>
+        <w:rFonts w:ascii="Wingdings" w:hAnsi="Wingdings" w:hint="default"/>
+      </w:rPr>
+    </w:lvl>
+    <w:lvl w:ilvl="6" w:tplc="04090001" w:tentative="1">
+      <w:start w:val="1"/>
+      <w:numFmt w:val="bullet"/>
+      <w:lvlText w:val=""/>
+      <w:lvlJc w:val="left"/>
+      <w:pPr>
+        <w:ind w:left="2940" w:hanging="420"/>
+      </w:pPr>
+      <w:rPr>
+        <w:rFonts w:ascii="Wingdings" w:hAnsi="Wingdings" w:hint="default"/>
+      </w:rPr>
+    </w:lvl>
+    <w:lvl w:ilvl="7" w:tplc="04090003" w:tentative="1">
+      <w:start w:val="1"/>
+      <w:numFmt w:val="bullet"/>
+      <w:lvlText w:val=""/>
+      <w:lvlJc w:val="left"/>
+      <w:pPr>
+        <w:ind w:left="3360" w:hanging="420"/>
+      </w:pPr>
+      <w:rPr>
+        <w:rFonts w:ascii="Wingdings" w:hAnsi="Wingdings" w:hint="default"/>
+      </w:rPr>
+    </w:lvl>
+    <w:lvl w:ilvl="8" w:tplc="04090005" w:tentative="1">
+      <w:start w:val="1"/>
+      <w:numFmt w:val="bullet"/>
+      <w:lvlText w:val=""/>
+      <w:lvlJc w:val="left"/>
+      <w:pPr>
+        <w:ind w:left="3780" w:hanging="420"/>
+      </w:pPr>
+      <w:rPr>
+        <w:rFonts w:ascii="Wingdings" w:hAnsi="Wingdings" w:hint="default"/>
+      </w:rPr>
+    </w:lvl>
+  </w:abstractNum>
+  <w:abstractNum w:abstractNumId="1" w15:restartNumberingAfterBreak="0">
+    <w:nsid w:val="6B6C68F4"/>
+    <w:multiLevelType w:val="hybridMultilevel"/>
+    <w:tmpl w:val="5A549DA4"/>
+    <w:lvl w:ilvl="0" w:tplc="04090001">
+      <w:start w:val="1"/>
+      <w:numFmt w:val="bullet"/>
+      <w:lvlText w:val=""/>
+      <w:lvlJc w:val="left"/>
+      <w:pPr>
+        <w:ind w:left="420" w:hanging="420"/>
+      </w:pPr>
+      <w:rPr>
+        <w:rFonts w:ascii="Wingdings" w:hAnsi="Wingdings" w:hint="default"/>
+      </w:rPr>
+    </w:lvl>
+    <w:lvl w:ilvl="1" w:tplc="04090003" w:tentative="1">
+      <w:start w:val="1"/>
+      <w:numFmt w:val="bullet"/>
+      <w:lvlText w:val=""/>
+      <w:lvlJc w:val="left"/>
+      <w:pPr>
+        <w:ind w:left="840" w:hanging="420"/>
+      </w:pPr>
+      <w:rPr>
+        <w:rFonts w:ascii="Wingdings" w:hAnsi="Wingdings" w:hint="default"/>
+      </w:rPr>
+    </w:lvl>
+    <w:lvl w:ilvl="2" w:tplc="04090005" w:tentative="1">
+      <w:start w:val="1"/>
+      <w:numFmt w:val="bullet"/>
+      <w:lvlText w:val=""/>
+      <w:lvlJc w:val="left"/>
+      <w:pPr>
+        <w:ind w:left="1260" w:hanging="420"/>
+      </w:pPr>
+      <w:rPr>
+        <w:rFonts w:ascii="Wingdings" w:hAnsi="Wingdings" w:hint="default"/>
+      </w:rPr>
+    </w:lvl>
+    <w:lvl w:ilvl="3" w:tplc="04090001" w:tentative="1">
+      <w:start w:val="1"/>
+      <w:numFmt w:val="bullet"/>
+      <w:lvlText w:val=""/>
+      <w:lvlJc w:val="left"/>
+      <w:pPr>
+        <w:ind w:left="1680" w:hanging="420"/>
+      </w:pPr>
+      <w:rPr>
+        <w:rFonts w:ascii="Wingdings" w:hAnsi="Wingdings" w:hint="default"/>
+      </w:rPr>
+    </w:lvl>
+    <w:lvl w:ilvl="4" w:tplc="04090003" w:tentative="1">
+      <w:start w:val="1"/>
+      <w:numFmt w:val="bullet"/>
+      <w:lvlText w:val=""/>
+      <w:lvlJc w:val="left"/>
+      <w:pPr>
+        <w:ind w:left="2100" w:hanging="420"/>
+      </w:pPr>
+      <w:rPr>
+        <w:rFonts w:ascii="Wingdings" w:hAnsi="Wingdings" w:hint="default"/>
+      </w:rPr>
+    </w:lvl>
+    <w:lvl w:ilvl="5" w:tplc="04090005" w:tentative="1">
+      <w:start w:val="1"/>
+      <w:numFmt w:val="bullet"/>
+      <w:lvlText w:val=""/>
+      <w:lvlJc w:val="left"/>
+      <w:pPr>
+        <w:ind w:left="2520" w:hanging="420"/>
+      </w:pPr>
+      <w:rPr>
+        <w:rFonts w:ascii="Wingdings" w:hAnsi="Wingdings" w:hint="default"/>
+      </w:rPr>
+    </w:lvl>
+    <w:lvl w:ilvl="6" w:tplc="04090001" w:tentative="1">
+      <w:start w:val="1"/>
+      <w:numFmt w:val="bullet"/>
+      <w:lvlText w:val=""/>
+      <w:lvlJc w:val="left"/>
+      <w:pPr>
+        <w:ind w:left="2940" w:hanging="420"/>
+      </w:pPr>
+      <w:rPr>
+        <w:rFonts w:ascii="Wingdings" w:hAnsi="Wingdings" w:hint="default"/>
+      </w:rPr>
+    </w:lvl>
+    <w:lvl w:ilvl="7" w:tplc="04090003" w:tentative="1">
+      <w:start w:val="1"/>
+      <w:numFmt w:val="bullet"/>
+      <w:lvlText w:val=""/>
+      <w:lvlJc w:val="left"/>
+      <w:pPr>
+        <w:ind w:left="3360" w:hanging="420"/>
+      </w:pPr>
+      <w:rPr>
+        <w:rFonts w:ascii="Wingdings" w:hAnsi="Wingdings" w:hint="default"/>
+      </w:rPr>
+    </w:lvl>
+    <w:lvl w:ilvl="8" w:tplc="04090005" w:tentative="1">
+      <w:start w:val="1"/>
+      <w:numFmt w:val="bullet"/>
+      <w:lvlText w:val=""/>
+      <w:lvlJc w:val="left"/>
+      <w:pPr>
+        <w:ind w:left="3780" w:hanging="420"/>
+      </w:pPr>
+      <w:rPr>
+        <w:rFonts w:ascii="Wingdings" w:hAnsi="Wingdings" w:hint="default"/>
+      </w:rPr>
+    </w:lvl>
+  </w:abstractNum>
+  <w:abstractNum w:abstractNumId="2" w15:restartNumberingAfterBreak="0">
+    <w:nsid w:val="7A251F73"/>
+    <w:multiLevelType w:val="hybridMultilevel"/>
+    <w:tmpl w:val="6A002494"/>
+    <w:lvl w:ilvl="0" w:tplc="04090001">
+      <w:start w:val="1"/>
+      <w:numFmt w:val="bullet"/>
+      <w:lvlText w:val=""/>
+      <w:lvlJc w:val="left"/>
+      <w:pPr>
+        <w:ind w:left="420" w:hanging="420"/>
+      </w:pPr>
+      <w:rPr>
+        <w:rFonts w:ascii="Wingdings" w:hAnsi="Wingdings" w:hint="default"/>
+      </w:rPr>
+    </w:lvl>
+    <w:lvl w:ilvl="1" w:tplc="04090003" w:tentative="1">
+      <w:start w:val="1"/>
+      <w:numFmt w:val="bullet"/>
+      <w:lvlText w:val=""/>
+      <w:lvlJc w:val="left"/>
+      <w:pPr>
+        <w:ind w:left="840" w:hanging="420"/>
+      </w:pPr>
+      <w:rPr>
+        <w:rFonts w:ascii="Wingdings" w:hAnsi="Wingdings" w:hint="default"/>
+      </w:rPr>
+    </w:lvl>
+    <w:lvl w:ilvl="2" w:tplc="04090005" w:tentative="1">
+      <w:start w:val="1"/>
+      <w:numFmt w:val="bullet"/>
+      <w:lvlText w:val=""/>
+      <w:lvlJc w:val="left"/>
+      <w:pPr>
+        <w:ind w:left="1260" w:hanging="420"/>
+      </w:pPr>
+      <w:rPr>
+        <w:rFonts w:ascii="Wingdings" w:hAnsi="Wingdings" w:hint="default"/>
+      </w:rPr>
+    </w:lvl>
+    <w:lvl w:ilvl="3" w:tplc="04090001" w:tentative="1">
+      <w:start w:val="1"/>
+      <w:numFmt w:val="bullet"/>
+      <w:lvlText w:val=""/>
+      <w:lvlJc w:val="left"/>
+      <w:pPr>
+        <w:ind w:left="1680" w:hanging="420"/>
+      </w:pPr>
+      <w:rPr>
+        <w:rFonts w:ascii="Wingdings" w:hAnsi="Wingdings" w:hint="default"/>
+      </w:rPr>
+    </w:lvl>
+    <w:lvl w:ilvl="4" w:tplc="04090003" w:tentative="1">
+      <w:start w:val="1"/>
+      <w:numFmt w:val="bullet"/>
+      <w:lvlText w:val=""/>
+      <w:lvlJc w:val="left"/>
+      <w:pPr>
+        <w:ind w:left="2100" w:hanging="420"/>
+      </w:pPr>
+      <w:rPr>
+        <w:rFonts w:ascii="Wingdings" w:hAnsi="Wingdings" w:hint="default"/>
+      </w:rPr>
+    </w:lvl>
+    <w:lvl w:ilvl="5" w:tplc="04090005" w:tentative="1">
+      <w:start w:val="1"/>
+      <w:numFmt w:val="bullet"/>
+      <w:lvlText w:val=""/>
+      <w:lvlJc w:val="left"/>
+      <w:pPr>
+        <w:ind w:left="2520" w:hanging="420"/>
+      </w:pPr>
+      <w:rPr>
+        <w:rFonts w:ascii="Wingdings" w:hAnsi="Wingdings" w:hint="default"/>
+      </w:rPr>
+    </w:lvl>
+    <w:lvl w:ilvl="6" w:tplc="04090001" w:tentative="1">
+      <w:start w:val="1"/>
+      <w:numFmt w:val="bullet"/>
+      <w:lvlText w:val=""/>
+      <w:lvlJc w:val="left"/>
+      <w:pPr>
+        <w:ind w:left="2940" w:hanging="420"/>
+      </w:pPr>
+      <w:rPr>
+        <w:rFonts w:ascii="Wingdings" w:hAnsi="Wingdings" w:hint="default"/>
+      </w:rPr>
+    </w:lvl>
+    <w:lvl w:ilvl="7" w:tplc="04090003" w:tentative="1">
+      <w:start w:val="1"/>
+      <w:numFmt w:val="bullet"/>
+      <w:lvlText w:val=""/>
+      <w:lvlJc w:val="left"/>
+      <w:pPr>
+        <w:ind w:left="3360" w:hanging="420"/>
+      </w:pPr>
+      <w:rPr>
+        <w:rFonts w:ascii="Wingdings" w:hAnsi="Wingdings" w:hint="default"/>
+      </w:rPr>
+    </w:lvl>
+    <w:lvl w:ilvl="8" w:tplc="04090005" w:tentative="1">
+      <w:start w:val="1"/>
+      <w:numFmt w:val="bullet"/>
+      <w:lvlText w:val=""/>
+      <w:lvlJc w:val="left"/>
+      <w:pPr>
+        <w:ind w:left="3780" w:hanging="420"/>
+      </w:pPr>
+      <w:rPr>
+        <w:rFonts w:ascii="Wingdings" w:hAnsi="Wingdings" w:hint="default"/>
+      </w:rPr>
+    </w:lvl>
+  </w:abstractNum>
+  <w:num w:numId="1">
+    <w:abstractNumId w:val="2"/>
+  </w:num>
+  <w:num w:numId="2">
+    <w:abstractNumId w:val="0"/>
+  </w:num>
+  <w:num w:numId="3">
+    <w:abstractNumId w:val="1"/>
+  </w:num>
+</w:numbering>
 </file>
 
 <file path=word/styles.xml><?xml version="1.0" encoding="utf-8"?>
@@ -1542,6 +4420,16 @@
     <w:semiHidden/>
     <w:unhideWhenUsed/>
   </w:style>
+  <w:style w:type="paragraph" w:styleId="a3">
+    <w:name w:val="List Paragraph"/>
+    <w:basedOn w:val="a"/>
+    <w:uiPriority w:val="34"/>
+    <w:qFormat/>
+    <w:rsid w:val="00B12DC2"/>
+    <w:pPr>
+      <w:ind w:firstLineChars="200" w:firstLine="420"/>
+    </w:pPr>
+  </w:style>
 </w:styles>
 </file>
 

</xml_diff>